<commit_message>
Updated Resume and info
</commit_message>
<xml_diff>
--- a/AnupamResume.docx
+++ b/AnupamResume.docx
@@ -1,6 +1,6 @@
 
 <file path=word/document.xml><?xml version="1.0" encoding="utf-8"?>
-<w:document xmlns:wpc="http://schemas.microsoft.com/office/word/2010/wordprocessingCanvas" xmlns:mc="http://schemas.openxmlformats.org/markup-compatibility/2006" xmlns:o="urn:schemas-microsoft-com:office:office" xmlns:r="http://schemas.openxmlformats.org/officeDocument/2006/relationships" xmlns:m="http://schemas.openxmlformats.org/officeDocument/2006/math" xmlns:v="urn:schemas-microsoft-com:vml" xmlns:wp14="http://schemas.microsoft.com/office/word/2010/wordprocessingDrawing" xmlns:wp="http://schemas.openxmlformats.org/drawingml/2006/wordprocessingDrawing" xmlns:w10="urn:schemas-microsoft-com:office:word" xmlns:w="http://schemas.openxmlformats.org/wordprocessingml/2006/main" xmlns:w14="http://schemas.microsoft.com/office/word/2010/wordml" xmlns:w15="http://schemas.microsoft.com/office/word/2012/wordml" xmlns:wpg="http://schemas.microsoft.com/office/word/2010/wordprocessingGroup" xmlns:wpi="http://schemas.microsoft.com/office/word/2010/wordprocessingInk" xmlns:wne="http://schemas.microsoft.com/office/word/2006/wordml" xmlns:wps="http://schemas.microsoft.com/office/word/2010/wordprocessingShape" mc:Ignorable="w14 w15 wp14">
+<w:document xmlns:wpc="http://schemas.microsoft.com/office/word/2010/wordprocessingCanvas" xmlns:cx="http://schemas.microsoft.com/office/drawing/2014/chartex" xmlns:cx1="http://schemas.microsoft.com/office/drawing/2015/9/8/chartex" xmlns:cx2="http://schemas.microsoft.com/office/drawing/2015/10/21/chartex" xmlns:cx3="http://schemas.microsoft.com/office/drawing/2016/5/9/chartex" xmlns:cx4="http://schemas.microsoft.com/office/drawing/2016/5/10/chartex" xmlns:cx5="http://schemas.microsoft.com/office/drawing/2016/5/11/chartex" xmlns:cx6="http://schemas.microsoft.com/office/drawing/2016/5/12/chartex" xmlns:cx7="http://schemas.microsoft.com/office/drawing/2016/5/13/chartex" xmlns:cx8="http://schemas.microsoft.com/office/drawing/2016/5/14/chartex" xmlns:mc="http://schemas.openxmlformats.org/markup-compatibility/2006" xmlns:aink="http://schemas.microsoft.com/office/drawing/2016/ink" xmlns:am3d="http://schemas.microsoft.com/office/drawing/2017/model3d" xmlns:o="urn:schemas-microsoft-com:office:office" xmlns:r="http://schemas.openxmlformats.org/officeDocument/2006/relationships" xmlns:m="http://schemas.openxmlformats.org/officeDocument/2006/math" xmlns:v="urn:schemas-microsoft-com:vml" xmlns:wp14="http://schemas.microsoft.com/office/word/2010/wordprocessingDrawing" xmlns:wp="http://schemas.openxmlformats.org/drawingml/2006/wordprocessingDrawing" xmlns:w10="urn:schemas-microsoft-com:office:word" xmlns:w="http://schemas.openxmlformats.org/wordprocessingml/2006/main" xmlns:w14="http://schemas.microsoft.com/office/word/2010/wordml" xmlns:w15="http://schemas.microsoft.com/office/word/2012/wordml" xmlns:w16cid="http://schemas.microsoft.com/office/word/2016/wordml/cid" xmlns:w16se="http://schemas.microsoft.com/office/word/2015/wordml/symex" xmlns:wpg="http://schemas.microsoft.com/office/word/2010/wordprocessingGroup" xmlns:wpi="http://schemas.microsoft.com/office/word/2010/wordprocessingInk" xmlns:wne="http://schemas.microsoft.com/office/word/2006/wordml" xmlns:wps="http://schemas.microsoft.com/office/word/2010/wordprocessingShape" mc:Ignorable="w14 w15 w16se w16cid wp14">
   <w:body>
     <w:p>
       <w:pPr>
@@ -61,7 +61,7 @@
         <w:rPr>
           <w:rFonts w:ascii="Book Antiqua" w:hAnsi="Book Antiqua" w:cs="Book Antiqua"/>
         </w:rPr>
-        <w:t>Bangalore</w:t>
+        <w:t>Kolkata</w:t>
       </w:r>
       <w:r>
         <w:rPr>
@@ -73,7 +73,7 @@
         <w:rPr>
           <w:rFonts w:ascii="Book Antiqua" w:hAnsi="Book Antiqua" w:cs="Book Antiqua"/>
         </w:rPr>
-        <w:t>Karnataka</w:t>
+        <w:t>West Bengal</w:t>
       </w:r>
       <w:r>
         <w:rPr>
@@ -109,19 +109,7 @@
         <w:rPr>
           <w:rFonts w:ascii="Book Antiqua" w:hAnsi="Book Antiqua" w:cs="Book Antiqua"/>
         </w:rPr>
-        <w:t>Phone:  [</w:t>
-      </w:r>
-      <w:r>
-        <w:rPr>
-          <w:rFonts w:ascii="Book Antiqua" w:hAnsi="Book Antiqua" w:cs="Book Antiqua"/>
-        </w:rPr>
-        <w:t xml:space="preserve"> </w:t>
-      </w:r>
-      <w:r>
-        <w:rPr>
-          <w:rFonts w:ascii="Book Antiqua" w:hAnsi="Book Antiqua" w:cs="Book Antiqua"/>
-        </w:rPr>
-        <w:t>+91-</w:t>
+        <w:t>Phone:  [+91-</w:t>
       </w:r>
       <w:r>
         <w:rPr>
@@ -152,12 +140,6 @@
           <w:rFonts w:ascii="Book Antiqua" w:hAnsi="Book Antiqua" w:cs="Book Antiqua"/>
         </w:rPr>
         <w:t>-Mail: [</w:t>
-      </w:r>
-      <w:r>
-        <w:rPr>
-          <w:rFonts w:ascii="Book Antiqua" w:hAnsi="Book Antiqua" w:cs="Book Antiqua"/>
-        </w:rPr>
-        <w:t xml:space="preserve"> </w:t>
       </w:r>
       <w:hyperlink r:id="rId6" w:history="1">
         <w:r>
@@ -172,12 +154,6 @@
         <w:rPr>
           <w:rFonts w:ascii="Book Antiqua" w:hAnsi="Book Antiqua" w:cs="Book Antiqua"/>
         </w:rPr>
-        <w:t xml:space="preserve"> </w:t>
-      </w:r>
-      <w:r>
-        <w:rPr>
-          <w:rFonts w:ascii="Book Antiqua" w:hAnsi="Book Antiqua" w:cs="Book Antiqua"/>
-        </w:rPr>
         <w:t>]</w:t>
       </w:r>
     </w:p>
@@ -294,31 +270,7 @@
         <w:rPr>
           <w:rFonts w:ascii="Book Antiqua" w:hAnsi="Book Antiqua" w:cs="Book Antiqua"/>
         </w:rPr>
-        <w:t>3</w:t>
-      </w:r>
-      <w:r>
-        <w:rPr>
-          <w:rFonts w:ascii="Book Antiqua" w:hAnsi="Book Antiqua" w:cs="Book Antiqua"/>
-        </w:rPr>
-        <w:t>.8</w:t>
-      </w:r>
-      <w:r>
-        <w:rPr>
-          <w:rFonts w:ascii="Book Antiqua" w:hAnsi="Book Antiqua" w:cs="Book Antiqua"/>
-        </w:rPr>
-        <w:t xml:space="preserve"> years’ experience in Syntel </w:t>
-      </w:r>
-      <w:r>
-        <w:rPr>
-          <w:rFonts w:ascii="Book Antiqua" w:hAnsi="Book Antiqua" w:cs="Book Antiqua"/>
-        </w:rPr>
-        <w:t xml:space="preserve">&amp; ITC </w:t>
-      </w:r>
-      <w:r>
-        <w:rPr>
-          <w:rFonts w:ascii="Book Antiqua" w:hAnsi="Book Antiqua" w:cs="Book Antiqua"/>
-        </w:rPr>
-        <w:t>InfoTech</w:t>
+        <w:t>5</w:t>
       </w:r>
       <w:r>
         <w:rPr>
@@ -330,6 +282,60 @@
         <w:rPr>
           <w:rFonts w:ascii="Book Antiqua" w:hAnsi="Book Antiqua" w:cs="Book Antiqua"/>
         </w:rPr>
+        <w:t>years’</w:t>
+      </w:r>
+      <w:r>
+        <w:rPr>
+          <w:rFonts w:ascii="Book Antiqua" w:hAnsi="Book Antiqua" w:cs="Book Antiqua"/>
+        </w:rPr>
+        <w:t xml:space="preserve"> experience in</w:t>
+      </w:r>
+      <w:r>
+        <w:rPr>
+          <w:rFonts w:ascii="Book Antiqua" w:hAnsi="Book Antiqua" w:cs="Book Antiqua"/>
+        </w:rPr>
+        <w:t xml:space="preserve"> </w:t>
+      </w:r>
+      <w:r>
+        <w:rPr>
+          <w:rFonts w:ascii="Book Antiqua" w:hAnsi="Book Antiqua" w:cs="Book Antiqua"/>
+        </w:rPr>
+        <w:t>IBM India</w:t>
+      </w:r>
+      <w:r>
+        <w:rPr>
+          <w:rFonts w:ascii="Book Antiqua" w:hAnsi="Book Antiqua" w:cs="Book Antiqua"/>
+        </w:rPr>
+        <w:t>,</w:t>
+      </w:r>
+      <w:r>
+        <w:rPr>
+          <w:rFonts w:ascii="Book Antiqua" w:hAnsi="Book Antiqua" w:cs="Book Antiqua"/>
+        </w:rPr>
+        <w:t xml:space="preserve"> </w:t>
+      </w:r>
+      <w:r>
+        <w:rPr>
+          <w:rFonts w:ascii="Book Antiqua" w:hAnsi="Book Antiqua" w:cs="Book Antiqua"/>
+        </w:rPr>
+        <w:t xml:space="preserve">Syntel </w:t>
+      </w:r>
+      <w:r>
+        <w:rPr>
+          <w:rFonts w:ascii="Book Antiqua" w:hAnsi="Book Antiqua" w:cs="Book Antiqua"/>
+        </w:rPr>
+        <w:t>&amp; ITC InfoTech</w:t>
+      </w:r>
+      <w:r>
+        <w:rPr>
+          <w:rFonts w:ascii="Book Antiqua" w:hAnsi="Book Antiqua" w:cs="Book Antiqua"/>
+        </w:rPr>
+        <w:t xml:space="preserve"> </w:t>
+      </w:r>
+      <w:r>
+        <w:rPr>
+          <w:rFonts w:ascii="Book Antiqua" w:hAnsi="Book Antiqua" w:cs="Book Antiqua"/>
+        </w:rPr>
         <w:t>on</w:t>
       </w:r>
       <w:r>
@@ -342,7 +348,25 @@
         <w:rPr>
           <w:rFonts w:ascii="Book Antiqua" w:hAnsi="Book Antiqua" w:cs="Book Antiqua"/>
         </w:rPr>
-        <w:t xml:space="preserve">z390 Assembler, </w:t>
+        <w:t xml:space="preserve">AEM </w:t>
+      </w:r>
+      <w:r>
+        <w:rPr>
+          <w:rFonts w:ascii="Book Antiqua" w:hAnsi="Book Antiqua" w:cs="Book Antiqua"/>
+        </w:rPr>
+        <w:t>development</w:t>
+      </w:r>
+      <w:r>
+        <w:rPr>
+          <w:rFonts w:ascii="Book Antiqua" w:hAnsi="Book Antiqua" w:cs="Book Antiqua"/>
+        </w:rPr>
+        <w:t>,</w:t>
+      </w:r>
+      <w:r>
+        <w:rPr>
+          <w:rFonts w:ascii="Book Antiqua" w:hAnsi="Book Antiqua" w:cs="Book Antiqua"/>
+        </w:rPr>
+        <w:t xml:space="preserve"> </w:t>
       </w:r>
       <w:r>
         <w:rPr>
@@ -384,13 +408,19 @@
         <w:rPr>
           <w:rFonts w:ascii="Book Antiqua" w:hAnsi="Book Antiqua" w:cs="Book Antiqua"/>
         </w:rPr>
-        <w:t xml:space="preserve">&amp; AEM </w:t>
-      </w:r>
-      <w:r>
-        <w:rPr>
-          <w:rFonts w:ascii="Book Antiqua" w:hAnsi="Book Antiqua" w:cs="Book Antiqua"/>
-        </w:rPr>
-        <w:t>development</w:t>
+        <w:t>&amp;</w:t>
+      </w:r>
+      <w:r>
+        <w:rPr>
+          <w:rFonts w:ascii="Book Antiqua" w:hAnsi="Book Antiqua" w:cs="Book Antiqua"/>
+        </w:rPr>
+        <w:t xml:space="preserve"> </w:t>
+      </w:r>
+      <w:r>
+        <w:rPr>
+          <w:rFonts w:ascii="Book Antiqua" w:hAnsi="Book Antiqua" w:cs="Book Antiqua"/>
+        </w:rPr>
+        <w:t>z390 Assembler</w:t>
       </w:r>
       <w:r>
         <w:rPr>
@@ -439,6 +469,18 @@
         <w:rPr>
           <w:rFonts w:ascii="Book Antiqua" w:hAnsi="Book Antiqua" w:cs="Book Antiqua"/>
         </w:rPr>
+        <w:t>AEM 6.0</w:t>
+      </w:r>
+      <w:r>
+        <w:rPr>
+          <w:rFonts w:ascii="Book Antiqua" w:hAnsi="Book Antiqua" w:cs="Book Antiqua"/>
+        </w:rPr>
+        <w:t>,</w:t>
+      </w:r>
+      <w:r>
+        <w:rPr>
+          <w:rFonts w:ascii="Book Antiqua" w:hAnsi="Book Antiqua" w:cs="Book Antiqua"/>
+        </w:rPr>
         <w:t xml:space="preserve">Struts, </w:t>
       </w:r>
       <w:r>
@@ -457,34 +499,30 @@
         <w:rPr>
           <w:rFonts w:ascii="Book Antiqua" w:hAnsi="Book Antiqua" w:cs="Book Antiqua"/>
         </w:rPr>
-        <w:t xml:space="preserve"> z/390 Assembler (TPF 4.1, z/TPF)</w:t>
-      </w:r>
-      <w:r>
-        <w:rPr>
-          <w:rFonts w:ascii="Book Antiqua" w:hAnsi="Book Antiqua" w:cs="Book Antiqua"/>
-        </w:rPr>
         <w:t xml:space="preserve"> </w:t>
       </w:r>
       <w:r>
         <w:rPr>
           <w:rFonts w:ascii="Book Antiqua" w:hAnsi="Book Antiqua" w:cs="Book Antiqua"/>
         </w:rPr>
-        <w:t>&amp; AEM 6.0</w:t>
-      </w:r>
-      <w:r>
-        <w:rPr>
-          <w:rFonts w:ascii="Book Antiqua" w:hAnsi="Book Antiqua" w:cs="Book Antiqua"/>
-        </w:rPr>
-        <w:t>.</w:t>
-      </w:r>
-    </w:p>
-    <w:p>
-      <w:pPr>
-        <w:widowControl w:val="0"/>
-        <w:autoSpaceDE w:val="0"/>
-        <w:autoSpaceDN w:val="0"/>
-        <w:adjustRightInd w:val="0"/>
-        <w:spacing w:after="0" w:line="236" w:lineRule="exact"/>
+        <w:t xml:space="preserve">&amp; </w:t>
+      </w:r>
+      <w:r>
+        <w:rPr>
+          <w:rFonts w:ascii="Book Antiqua" w:hAnsi="Book Antiqua" w:cs="Book Antiqua"/>
+        </w:rPr>
+        <w:t>z/390 Assembler (TPF 4.1, z/TPF).</w:t>
+      </w:r>
+    </w:p>
+    <w:p>
+      <w:pPr>
+        <w:widowControl w:val="0"/>
+        <w:overflowPunct w:val="0"/>
+        <w:autoSpaceDE w:val="0"/>
+        <w:autoSpaceDN w:val="0"/>
+        <w:adjustRightInd w:val="0"/>
+        <w:spacing w:after="0" w:line="240" w:lineRule="auto"/>
+        <w:jc w:val="both"/>
         <w:rPr>
           <w:rFonts w:ascii="Symbol" w:hAnsi="Symbol" w:cs="Symbol"/>
         </w:rPr>
@@ -536,7 +574,13 @@
         <w:rPr>
           <w:rFonts w:ascii="Book Antiqua" w:hAnsi="Book Antiqua" w:cs="Book Antiqua"/>
         </w:rPr>
-        <w:t xml:space="preserve"> maintain</w:t>
+        <w:t xml:space="preserve"> </w:t>
+      </w:r>
+      <w:r>
+        <w:rPr>
+          <w:rFonts w:ascii="Book Antiqua" w:hAnsi="Book Antiqua" w:cs="Book Antiqua"/>
+        </w:rPr>
+        <w:t>develop</w:t>
       </w:r>
       <w:r>
         <w:rPr>
@@ -548,49 +592,13 @@
         <w:rPr>
           <w:rFonts w:ascii="Book Antiqua" w:hAnsi="Book Antiqua" w:cs="Book Antiqua"/>
         </w:rPr>
-        <w:t xml:space="preserve"> internal </w:t>
-      </w:r>
-      <w:r>
-        <w:rPr>
-          <w:rFonts w:ascii="Book Antiqua" w:hAnsi="Book Antiqua" w:cs="Book Antiqua"/>
-        </w:rPr>
-        <w:t xml:space="preserve">application </w:t>
-      </w:r>
-      <w:r>
-        <w:rPr>
-          <w:rFonts w:ascii="Book Antiqua" w:hAnsi="Book Antiqua" w:cs="Book Antiqua"/>
-        </w:rPr>
-        <w:t>server</w:t>
-      </w:r>
-      <w:r>
-        <w:rPr>
-          <w:rFonts w:ascii="Book Antiqua" w:hAnsi="Book Antiqua" w:cs="Book Antiqua"/>
-        </w:rPr>
-        <w:t xml:space="preserve"> (</w:t>
-      </w:r>
-      <w:r>
-        <w:rPr>
-          <w:rFonts w:ascii="Book Antiqua" w:hAnsi="Book Antiqua" w:cs="Book Antiqua"/>
-        </w:rPr>
-        <w:t>Jboss EAP 6.3.0</w:t>
-      </w:r>
-      <w:r>
-        <w:rPr>
-          <w:rFonts w:ascii="Book Antiqua" w:hAnsi="Book Antiqua" w:cs="Book Antiqua"/>
-        </w:rPr>
-        <w:t>)</w:t>
-      </w:r>
-      <w:r>
-        <w:rPr>
-          <w:rFonts w:ascii="Book Antiqua" w:hAnsi="Book Antiqua" w:cs="Book Antiqua"/>
-        </w:rPr>
-        <w:t xml:space="preserve"> as a</w:t>
-      </w:r>
-      <w:r>
-        <w:rPr>
-          <w:rFonts w:ascii="Book Antiqua" w:hAnsi="Book Antiqua" w:cs="Book Antiqua"/>
-        </w:rPr>
-        <w:t>n</w:t>
+        <w:t xml:space="preserve"> AEM component &amp; AEM – </w:t>
+      </w:r>
+      <w:r>
+        <w:rPr>
+          <w:rFonts w:ascii="Book Antiqua" w:hAnsi="Book Antiqua" w:cs="Book Antiqua"/>
+        </w:rPr>
+        <w:t>External webservice</w:t>
       </w:r>
       <w:r>
         <w:rPr>
@@ -602,13 +610,7 @@
         <w:rPr>
           <w:rFonts w:ascii="Book Antiqua" w:hAnsi="Book Antiqua" w:cs="Book Antiqua"/>
         </w:rPr>
-        <w:t>Application Server</w:t>
-      </w:r>
-      <w:r>
-        <w:rPr>
-          <w:rFonts w:ascii="Book Antiqua" w:hAnsi="Book Antiqua" w:cs="Book Antiqua"/>
-        </w:rPr>
-        <w:t xml:space="preserve"> Administrator</w:t>
+        <w:t>integration</w:t>
       </w:r>
       <w:r>
         <w:rPr>
@@ -619,11 +621,7 @@
     </w:p>
     <w:p>
       <w:pPr>
-        <w:widowControl w:val="0"/>
-        <w:autoSpaceDE w:val="0"/>
-        <w:autoSpaceDN w:val="0"/>
-        <w:adjustRightInd w:val="0"/>
-        <w:spacing w:after="0" w:line="236" w:lineRule="exact"/>
+        <w:pStyle w:val="ListParagraph"/>
         <w:rPr>
           <w:rFonts w:ascii="Symbol" w:hAnsi="Symbol" w:cs="Symbol"/>
         </w:rPr>
@@ -651,25 +649,7 @@
         <w:rPr>
           <w:rFonts w:ascii="Book Antiqua" w:hAnsi="Book Antiqua" w:cs="Book Antiqua"/>
         </w:rPr>
-        <w:t>Hav</w:t>
-      </w:r>
-      <w:r>
-        <w:rPr>
-          <w:rFonts w:ascii="Book Antiqua" w:hAnsi="Book Antiqua" w:cs="Book Antiqua"/>
-        </w:rPr>
-        <w:t>e</w:t>
-      </w:r>
-      <w:r>
-        <w:rPr>
-          <w:rFonts w:ascii="Book Antiqua" w:hAnsi="Book Antiqua" w:cs="Book Antiqua"/>
-        </w:rPr>
-        <w:t xml:space="preserve"> experience </w:t>
-      </w:r>
-      <w:r>
-        <w:rPr>
-          <w:rFonts w:ascii="Book Antiqua" w:hAnsi="Book Antiqua" w:cs="Book Antiqua"/>
-        </w:rPr>
-        <w:t>in configuring</w:t>
+        <w:t>Have experience</w:t>
       </w:r>
       <w:r>
         <w:rPr>
@@ -681,37 +661,19 @@
         <w:rPr>
           <w:rFonts w:ascii="Book Antiqua" w:hAnsi="Book Antiqua" w:cs="Book Antiqua"/>
         </w:rPr>
-        <w:t>&amp; maintain</w:t>
-      </w:r>
-      <w:r>
-        <w:rPr>
-          <w:rFonts w:ascii="Book Antiqua" w:hAnsi="Book Antiqua" w:cs="Book Antiqua"/>
-        </w:rPr>
-        <w:t>ing</w:t>
-      </w:r>
-      <w:r>
-        <w:rPr>
-          <w:rFonts w:ascii="Book Antiqua" w:hAnsi="Book Antiqua" w:cs="Book Antiqua"/>
-        </w:rPr>
-        <w:t xml:space="preserve"> </w:t>
-      </w:r>
-      <w:r>
-        <w:rPr>
-          <w:rFonts w:ascii="Book Antiqua" w:hAnsi="Book Antiqua" w:cs="Book Antiqua"/>
-        </w:rPr>
-        <w:t>Apache HTTP</w:t>
-      </w:r>
-      <w:r>
-        <w:rPr>
-          <w:rFonts w:ascii="Book Antiqua" w:hAnsi="Book Antiqua" w:cs="Book Antiqua"/>
-        </w:rPr>
-        <w:t xml:space="preserve"> server </w:t>
-      </w:r>
-      <w:r>
-        <w:rPr>
-          <w:rFonts w:ascii="Book Antiqua" w:hAnsi="Book Antiqua" w:cs="Book Antiqua"/>
-        </w:rPr>
-        <w:t>for load balancing.</w:t>
+        <w:t>in</w:t>
+      </w:r>
+      <w:r>
+        <w:rPr>
+          <w:rFonts w:ascii="Book Antiqua" w:hAnsi="Book Antiqua" w:cs="Book Antiqua"/>
+        </w:rPr>
+        <w:t xml:space="preserve"> setting up production environment </w:t>
+      </w:r>
+      <w:r>
+        <w:rPr>
+          <w:rFonts w:ascii="Book Antiqua" w:hAnsi="Book Antiqua" w:cs="Book Antiqua"/>
+        </w:rPr>
+        <w:t>for AEM based website, as well as monitoring, backup and day to day log analysis.</w:t>
       </w:r>
     </w:p>
     <w:p>
@@ -768,13 +730,7 @@
         <w:rPr>
           <w:rFonts w:ascii="Book Antiqua" w:hAnsi="Book Antiqua" w:cs="Book Antiqua"/>
         </w:rPr>
-        <w:t xml:space="preserve"> </w:t>
-      </w:r>
-      <w:r>
-        <w:rPr>
-          <w:rFonts w:ascii="Book Antiqua" w:hAnsi="Book Antiqua" w:cs="Book Antiqua"/>
-        </w:rPr>
-        <w:t>develop</w:t>
+        <w:t xml:space="preserve"> maintain</w:t>
       </w:r>
       <w:r>
         <w:rPr>
@@ -786,61 +742,66 @@
         <w:rPr>
           <w:rFonts w:ascii="Book Antiqua" w:hAnsi="Book Antiqua" w:cs="Book Antiqua"/>
         </w:rPr>
-        <w:t xml:space="preserve"> AEM component &amp; AEM – </w:t>
-      </w:r>
-      <w:r>
-        <w:rPr>
-          <w:rFonts w:ascii="Book Antiqua" w:hAnsi="Book Antiqua" w:cs="Book Antiqua"/>
-        </w:rPr>
-        <w:t>backend</w:t>
-      </w:r>
-      <w:r>
-        <w:rPr>
-          <w:rFonts w:ascii="Book Antiqua" w:hAnsi="Book Antiqua" w:cs="Book Antiqua"/>
-        </w:rPr>
-        <w:t xml:space="preserve"> (Seibel &amp; Opera Reservation </w:t>
-      </w:r>
-      <w:r>
-        <w:rPr>
-          <w:rFonts w:ascii="Book Antiqua" w:hAnsi="Book Antiqua" w:cs="Book Antiqua"/>
-        </w:rPr>
-        <w:t>System)</w:t>
-      </w:r>
-      <w:r>
-        <w:rPr>
-          <w:rFonts w:ascii="Book Antiqua" w:hAnsi="Book Antiqua" w:cs="Book Antiqua"/>
-        </w:rPr>
-        <w:t xml:space="preserve"> </w:t>
-      </w:r>
-      <w:r>
-        <w:rPr>
-          <w:rFonts w:ascii="Book Antiqua" w:hAnsi="Book Antiqua" w:cs="Book Antiqua"/>
-        </w:rPr>
-        <w:t>integration</w:t>
-      </w:r>
-      <w:r>
-        <w:rPr>
-          <w:rFonts w:ascii="Book Antiqua" w:hAnsi="Book Antiqua" w:cs="Book Antiqua"/>
-        </w:rPr>
-        <w:t>.</w:t>
+        <w:t xml:space="preserve"> internal </w:t>
+      </w:r>
+      <w:r>
+        <w:rPr>
+          <w:rFonts w:ascii="Book Antiqua" w:hAnsi="Book Antiqua" w:cs="Book Antiqua"/>
+        </w:rPr>
+        <w:t xml:space="preserve">application </w:t>
+      </w:r>
+      <w:r>
+        <w:rPr>
+          <w:rFonts w:ascii="Book Antiqua" w:hAnsi="Book Antiqua" w:cs="Book Antiqua"/>
+        </w:rPr>
+        <w:t>server (</w:t>
+      </w:r>
+      <w:r>
+        <w:rPr>
+          <w:rFonts w:ascii="Book Antiqua" w:hAnsi="Book Antiqua" w:cs="Book Antiqua"/>
+        </w:rPr>
+        <w:t>Jboss EAP 6.3.0</w:t>
+      </w:r>
+      <w:r>
+        <w:rPr>
+          <w:rFonts w:ascii="Book Antiqua" w:hAnsi="Book Antiqua" w:cs="Book Antiqua"/>
+        </w:rPr>
+        <w:t>) as a</w:t>
+      </w:r>
+      <w:r>
+        <w:rPr>
+          <w:rFonts w:ascii="Book Antiqua" w:hAnsi="Book Antiqua" w:cs="Book Antiqua"/>
+        </w:rPr>
+        <w:t>n Application Server</w:t>
+      </w:r>
+      <w:r>
+        <w:rPr>
+          <w:rFonts w:ascii="Book Antiqua" w:hAnsi="Book Antiqua" w:cs="Book Antiqua"/>
+        </w:rPr>
+        <w:t xml:space="preserve"> Administrator.</w:t>
       </w:r>
     </w:p>
     <w:p>
       <w:pPr>
         <w:pStyle w:val="ListParagraph"/>
+        <w:widowControl w:val="0"/>
+        <w:overflowPunct w:val="0"/>
+        <w:autoSpaceDE w:val="0"/>
+        <w:autoSpaceDN w:val="0"/>
+        <w:adjustRightInd w:val="0"/>
+        <w:spacing w:after="0" w:line="240" w:lineRule="auto"/>
+        <w:jc w:val="both"/>
         <w:rPr>
           <w:rFonts w:ascii="Symbol" w:hAnsi="Symbol" w:cs="Symbol"/>
         </w:rPr>
       </w:pPr>
+      <w:bookmarkStart w:id="0" w:name="_GoBack"/>
+      <w:bookmarkEnd w:id="0"/>
     </w:p>
     <w:p>
       <w:pPr>
         <w:pStyle w:val="ListParagraph"/>
         <w:widowControl w:val="0"/>
-        <w:numPr>
-          <w:ilvl w:val="0"/>
-          <w:numId w:val="6"/>
-        </w:numPr>
         <w:overflowPunct w:val="0"/>
         <w:autoSpaceDE w:val="0"/>
         <w:autoSpaceDN w:val="0"/>
@@ -851,36 +812,6 @@
           <w:rFonts w:ascii="Symbol" w:hAnsi="Symbol" w:cs="Symbol"/>
         </w:rPr>
       </w:pPr>
-      <w:r>
-        <w:rPr>
-          <w:rFonts w:ascii="Book Antiqua" w:hAnsi="Book Antiqua" w:cs="Book Antiqua"/>
-        </w:rPr>
-        <w:t>Have experience</w:t>
-      </w:r>
-      <w:r>
-        <w:rPr>
-          <w:rFonts w:ascii="Book Antiqua" w:hAnsi="Book Antiqua" w:cs="Book Antiqua"/>
-        </w:rPr>
-        <w:t xml:space="preserve"> </w:t>
-      </w:r>
-      <w:r>
-        <w:rPr>
-          <w:rFonts w:ascii="Book Antiqua" w:hAnsi="Book Antiqua" w:cs="Book Antiqua"/>
-        </w:rPr>
-        <w:t>in</w:t>
-      </w:r>
-      <w:r>
-        <w:rPr>
-          <w:rFonts w:ascii="Book Antiqua" w:hAnsi="Book Antiqua" w:cs="Book Antiqua"/>
-        </w:rPr>
-        <w:t xml:space="preserve"> setting up production environment </w:t>
-      </w:r>
-      <w:r>
-        <w:rPr>
-          <w:rFonts w:ascii="Book Antiqua" w:hAnsi="Book Antiqua" w:cs="Book Antiqua"/>
-        </w:rPr>
-        <w:t>for AEM based website, as well as monitoring, backup and day to day log analysis.</w:t>
-      </w:r>
     </w:p>
     <w:p>
       <w:pPr>
@@ -904,7 +835,9 @@
         <w:adjustRightInd w:val="0"/>
         <w:spacing w:after="0" w:line="240" w:lineRule="auto"/>
         <w:rPr>
-          <w:rFonts w:ascii="Times New Roman" w:hAnsi="Times New Roman" w:cs="Times New Roman"/>
+          <w:rFonts w:ascii="Book Antiqua" w:hAnsi="Book Antiqua" w:cs="Book Antiqua"/>
+          <w:b/>
+          <w:bCs/>
           <w:sz w:val="32"/>
           <w:szCs w:val="32"/>
         </w:rPr>
@@ -936,104 +869,793 @@
         <w:autoSpaceDE w:val="0"/>
         <w:autoSpaceDN w:val="0"/>
         <w:adjustRightInd w:val="0"/>
-        <w:spacing w:after="0" w:line="195" w:lineRule="exact"/>
+        <w:spacing w:after="0" w:line="240" w:lineRule="auto"/>
+        <w:rPr>
+          <w:rFonts w:ascii="Book Antiqua" w:hAnsi="Book Antiqua" w:cs="Book Antiqua"/>
+          <w:b/>
+          <w:bCs/>
+          <w:sz w:val="32"/>
+          <w:szCs w:val="32"/>
+        </w:rPr>
+      </w:pPr>
+    </w:p>
+    <w:p>
+      <w:pPr>
+        <w:widowControl w:val="0"/>
+        <w:autoSpaceDE w:val="0"/>
+        <w:autoSpaceDN w:val="0"/>
+        <w:adjustRightInd w:val="0"/>
+        <w:spacing w:after="0" w:line="237" w:lineRule="auto"/>
+        <w:rPr>
+          <w:rFonts w:ascii="Book Antiqua" w:hAnsi="Book Antiqua" w:cs="Book Antiqua"/>
+          <w:b/>
+          <w:bCs/>
+        </w:rPr>
+      </w:pPr>
+      <w:r>
+        <w:rPr>
+          <w:rFonts w:ascii="Book Antiqua" w:hAnsi="Book Antiqua" w:cs="Book Antiqua"/>
+          <w:b/>
+          <w:bCs/>
+        </w:rPr>
+        <w:t>[</w:t>
+      </w:r>
+      <w:r>
+        <w:rPr>
+          <w:rFonts w:ascii="Book Antiqua" w:hAnsi="Book Antiqua" w:cs="Book Antiqua"/>
+          <w:b/>
+          <w:bCs/>
+        </w:rPr>
+        <w:t>Lufthansa  DCEP</w:t>
+      </w:r>
+      <w:r>
+        <w:rPr>
+          <w:rFonts w:ascii="Book Antiqua" w:hAnsi="Book Antiqua" w:cs="Book Antiqua"/>
+          <w:b/>
+          <w:bCs/>
+        </w:rPr>
+        <w:t xml:space="preserve">, </w:t>
+      </w:r>
+      <w:r>
+        <w:rPr>
+          <w:rFonts w:ascii="Book Antiqua" w:hAnsi="Book Antiqua" w:cs="Book Antiqua"/>
+          <w:b/>
+          <w:bCs/>
+        </w:rPr>
+        <w:t>IBM India</w:t>
+      </w:r>
+      <w:r>
+        <w:rPr>
+          <w:rFonts w:ascii="Book Antiqua" w:hAnsi="Book Antiqua" w:cs="Book Antiqua"/>
+          <w:b/>
+          <w:bCs/>
+        </w:rPr>
+        <w:t>, Kolkata]</w:t>
+      </w:r>
+    </w:p>
+    <w:p>
+      <w:pPr>
+        <w:widowControl w:val="0"/>
+        <w:overflowPunct w:val="0"/>
+        <w:autoSpaceDE w:val="0"/>
+        <w:autoSpaceDN w:val="0"/>
+        <w:adjustRightInd w:val="0"/>
+        <w:spacing w:after="0" w:line="240" w:lineRule="auto"/>
+        <w:ind w:left="1440"/>
+        <w:jc w:val="both"/>
+        <w:rPr>
+          <w:rFonts w:ascii="Book Antiqua" w:hAnsi="Book Antiqua" w:cs="Symbol"/>
+        </w:rPr>
+      </w:pPr>
+    </w:p>
+    <w:p>
+      <w:pPr>
+        <w:widowControl w:val="0"/>
+        <w:autoSpaceDE w:val="0"/>
+        <w:autoSpaceDN w:val="0"/>
+        <w:adjustRightInd w:val="0"/>
+        <w:spacing w:after="0" w:line="235" w:lineRule="exact"/>
+        <w:rPr>
+          <w:rFonts w:ascii="Book Antiqua" w:hAnsi="Book Antiqua" w:cs="Book Antiqua"/>
+          <w:b/>
+          <w:bCs/>
+        </w:rPr>
+      </w:pPr>
+      <w:r>
+        <w:rPr>
+          <w:rFonts w:ascii="Book Antiqua" w:hAnsi="Book Antiqua" w:cs="Book Antiqua"/>
+          <w:b/>
+          <w:bCs/>
+        </w:rPr>
+        <w:t>Senior System Engineer</w:t>
+      </w:r>
+    </w:p>
+    <w:p>
+      <w:pPr>
+        <w:widowControl w:val="0"/>
+        <w:overflowPunct w:val="0"/>
+        <w:autoSpaceDE w:val="0"/>
+        <w:autoSpaceDN w:val="0"/>
+        <w:adjustRightInd w:val="0"/>
+        <w:spacing w:after="0" w:line="240" w:lineRule="auto"/>
+        <w:ind w:left="1440"/>
+        <w:jc w:val="both"/>
+        <w:rPr>
+          <w:rFonts w:ascii="Book Antiqua" w:hAnsi="Book Antiqua" w:cs="Symbol"/>
+        </w:rPr>
+      </w:pPr>
+    </w:p>
+    <w:p>
+      <w:pPr>
+        <w:widowControl w:val="0"/>
+        <w:autoSpaceDE w:val="0"/>
+        <w:autoSpaceDN w:val="0"/>
+        <w:adjustRightInd w:val="0"/>
+        <w:spacing w:after="0" w:line="237" w:lineRule="auto"/>
+        <w:rPr>
+          <w:rFonts w:ascii="Book Antiqua" w:hAnsi="Book Antiqua" w:cs="Book Antiqua"/>
+          <w:b/>
+          <w:bCs/>
+        </w:rPr>
+      </w:pPr>
+      <w:r>
+        <w:rPr>
+          <w:rFonts w:ascii="Book Antiqua" w:hAnsi="Book Antiqua" w:cs="Book Antiqua"/>
+          <w:b/>
+          <w:bCs/>
+        </w:rPr>
+        <w:t xml:space="preserve">          AEM Development </w:t>
+      </w:r>
+      <w:r>
+        <w:rPr>
+          <w:rFonts w:ascii="Book Antiqua" w:hAnsi="Book Antiqua" w:cs="Book Antiqua"/>
+          <w:b/>
+          <w:bCs/>
+        </w:rPr>
+        <w:t>(</w:t>
+      </w:r>
+      <w:r>
+        <w:rPr>
+          <w:rFonts w:ascii="Book Antiqua" w:hAnsi="Book Antiqua" w:cs="Book Antiqua"/>
+          <w:b/>
+          <w:bCs/>
+        </w:rPr>
+        <w:t xml:space="preserve">6 </w:t>
+      </w:r>
+      <w:r>
+        <w:rPr>
+          <w:rFonts w:ascii="Book Antiqua" w:hAnsi="Book Antiqua" w:cs="Book Antiqua"/>
+          <w:b/>
+          <w:bCs/>
+        </w:rPr>
+        <w:t>Month)</w:t>
+      </w:r>
+    </w:p>
+    <w:p>
+      <w:pPr>
+        <w:widowControl w:val="0"/>
+        <w:autoSpaceDE w:val="0"/>
+        <w:autoSpaceDN w:val="0"/>
+        <w:adjustRightInd w:val="0"/>
+        <w:spacing w:after="0" w:line="237" w:lineRule="auto"/>
+        <w:rPr>
+          <w:rFonts w:ascii="Book Antiqua" w:hAnsi="Book Antiqua" w:cs="Book Antiqua"/>
+          <w:b/>
+          <w:bCs/>
+        </w:rPr>
+      </w:pPr>
+    </w:p>
+    <w:p>
+      <w:pPr>
+        <w:widowControl w:val="0"/>
+        <w:numPr>
+          <w:ilvl w:val="0"/>
+          <w:numId w:val="3"/>
+        </w:numPr>
+        <w:tabs>
+          <w:tab w:val="clear" w:pos="720"/>
+          <w:tab w:val="num" w:pos="1440"/>
+        </w:tabs>
+        <w:overflowPunct w:val="0"/>
+        <w:autoSpaceDE w:val="0"/>
+        <w:autoSpaceDN w:val="0"/>
+        <w:adjustRightInd w:val="0"/>
+        <w:spacing w:after="0" w:line="240" w:lineRule="auto"/>
+        <w:ind w:left="1440"/>
+        <w:jc w:val="both"/>
+        <w:rPr>
+          <w:rFonts w:ascii="Symbol" w:hAnsi="Symbol" w:cs="Symbol"/>
+        </w:rPr>
+      </w:pPr>
+      <w:r>
+        <w:rPr>
+          <w:rFonts w:ascii="Book Antiqua" w:hAnsi="Book Antiqua" w:cs="Book Antiqua"/>
+        </w:rPr>
+        <w:t>Worked as an AEM developer for Lufthansa DCEP project.</w:t>
+      </w:r>
+    </w:p>
+    <w:p>
+      <w:pPr>
+        <w:widowControl w:val="0"/>
+        <w:overflowPunct w:val="0"/>
+        <w:autoSpaceDE w:val="0"/>
+        <w:autoSpaceDN w:val="0"/>
+        <w:adjustRightInd w:val="0"/>
+        <w:spacing w:after="0" w:line="240" w:lineRule="auto"/>
+        <w:ind w:left="1440"/>
+        <w:jc w:val="both"/>
+        <w:rPr>
+          <w:rFonts w:ascii="Symbol" w:hAnsi="Symbol" w:cs="Symbol"/>
+        </w:rPr>
+      </w:pPr>
+    </w:p>
+    <w:p>
+      <w:pPr>
+        <w:widowControl w:val="0"/>
+        <w:numPr>
+          <w:ilvl w:val="0"/>
+          <w:numId w:val="3"/>
+        </w:numPr>
+        <w:tabs>
+          <w:tab w:val="clear" w:pos="720"/>
+          <w:tab w:val="num" w:pos="1440"/>
+        </w:tabs>
+        <w:overflowPunct w:val="0"/>
+        <w:autoSpaceDE w:val="0"/>
+        <w:autoSpaceDN w:val="0"/>
+        <w:adjustRightInd w:val="0"/>
+        <w:spacing w:after="0" w:line="240" w:lineRule="auto"/>
+        <w:ind w:left="1440"/>
+        <w:jc w:val="both"/>
+        <w:rPr>
+          <w:rFonts w:ascii="Symbol" w:hAnsi="Symbol" w:cs="Symbol"/>
+        </w:rPr>
+      </w:pPr>
+      <w:r>
+        <w:rPr>
+          <w:rFonts w:ascii="Book Antiqua" w:hAnsi="Book Antiqua" w:cs="Book Antiqua"/>
+        </w:rPr>
+        <w:t>Developed AEM template, component &amp; OSGi services.</w:t>
+      </w:r>
+    </w:p>
+    <w:p>
+      <w:pPr>
+        <w:widowControl w:val="0"/>
+        <w:overflowPunct w:val="0"/>
+        <w:autoSpaceDE w:val="0"/>
+        <w:autoSpaceDN w:val="0"/>
+        <w:adjustRightInd w:val="0"/>
+        <w:spacing w:after="0" w:line="240" w:lineRule="auto"/>
+        <w:jc w:val="both"/>
+        <w:rPr>
+          <w:rFonts w:ascii="Symbol" w:hAnsi="Symbol" w:cs="Symbol"/>
+        </w:rPr>
+      </w:pPr>
+    </w:p>
+    <w:p>
+      <w:pPr>
+        <w:widowControl w:val="0"/>
+        <w:numPr>
+          <w:ilvl w:val="0"/>
+          <w:numId w:val="3"/>
+        </w:numPr>
+        <w:tabs>
+          <w:tab w:val="clear" w:pos="720"/>
+          <w:tab w:val="num" w:pos="1440"/>
+        </w:tabs>
+        <w:overflowPunct w:val="0"/>
+        <w:autoSpaceDE w:val="0"/>
+        <w:autoSpaceDN w:val="0"/>
+        <w:adjustRightInd w:val="0"/>
+        <w:spacing w:after="0" w:line="240" w:lineRule="auto"/>
+        <w:ind w:left="1440"/>
+        <w:jc w:val="both"/>
+        <w:rPr>
+          <w:rFonts w:ascii="Symbol" w:hAnsi="Symbol" w:cs="Symbol"/>
+        </w:rPr>
+      </w:pPr>
+      <w:r>
+        <w:rPr>
+          <w:rFonts w:ascii="Book Antiqua" w:hAnsi="Book Antiqua" w:cs="Book Antiqua"/>
+        </w:rPr>
+        <w:t>M</w:t>
+      </w:r>
+      <w:r>
+        <w:rPr>
+          <w:rFonts w:ascii="Book Antiqua" w:hAnsi="Book Antiqua" w:cs="Book Antiqua"/>
+        </w:rPr>
+        <w:t>igrated LH Admin portal to AEM</w:t>
+      </w:r>
+      <w:r>
+        <w:rPr>
+          <w:rFonts w:ascii="Book Antiqua" w:hAnsi="Book Antiqua" w:cs="Book Antiqua"/>
+        </w:rPr>
+        <w:t>.</w:t>
+      </w:r>
+    </w:p>
+    <w:p>
+      <w:pPr>
+        <w:widowControl w:val="0"/>
+        <w:autoSpaceDE w:val="0"/>
+        <w:autoSpaceDN w:val="0"/>
+        <w:adjustRightInd w:val="0"/>
+        <w:spacing w:after="0" w:line="240" w:lineRule="auto"/>
+        <w:rPr>
+          <w:rFonts w:ascii="Book Antiqua" w:hAnsi="Book Antiqua" w:cs="Book Antiqua"/>
+          <w:b/>
+          <w:bCs/>
+          <w:sz w:val="32"/>
+          <w:szCs w:val="32"/>
+        </w:rPr>
+      </w:pPr>
+    </w:p>
+    <w:p>
+      <w:pPr>
+        <w:widowControl w:val="0"/>
+        <w:autoSpaceDE w:val="0"/>
+        <w:autoSpaceDN w:val="0"/>
+        <w:adjustRightInd w:val="0"/>
+        <w:spacing w:after="0" w:line="237" w:lineRule="auto"/>
+        <w:rPr>
+          <w:rFonts w:ascii="Book Antiqua" w:hAnsi="Book Antiqua" w:cs="Book Antiqua"/>
+          <w:b/>
+          <w:bCs/>
+        </w:rPr>
+      </w:pPr>
+      <w:r>
+        <w:rPr>
+          <w:rFonts w:ascii="Book Antiqua" w:hAnsi="Book Antiqua" w:cs="Book Antiqua"/>
+          <w:b/>
+          <w:bCs/>
+        </w:rPr>
+        <w:t>[</w:t>
+      </w:r>
+      <w:r>
+        <w:rPr>
+          <w:rFonts w:ascii="Book Antiqua" w:hAnsi="Book Antiqua" w:cs="Book Antiqua"/>
+          <w:b/>
+          <w:bCs/>
+        </w:rPr>
+        <w:t>Lufthansa.com AMS</w:t>
+      </w:r>
+      <w:r>
+        <w:rPr>
+          <w:rFonts w:ascii="Book Antiqua" w:hAnsi="Book Antiqua" w:cs="Book Antiqua"/>
+          <w:b/>
+          <w:bCs/>
+        </w:rPr>
+        <w:t xml:space="preserve">, </w:t>
+      </w:r>
+      <w:r>
+        <w:rPr>
+          <w:rFonts w:ascii="Book Antiqua" w:hAnsi="Book Antiqua" w:cs="Book Antiqua"/>
+          <w:b/>
+          <w:bCs/>
+        </w:rPr>
+        <w:t>IBM India</w:t>
+      </w:r>
+      <w:r>
+        <w:rPr>
+          <w:rFonts w:ascii="Book Antiqua" w:hAnsi="Book Antiqua" w:cs="Book Antiqua"/>
+          <w:b/>
+          <w:bCs/>
+        </w:rPr>
+        <w:t>, Kolkata]</w:t>
+      </w:r>
+    </w:p>
+    <w:p>
+      <w:pPr>
+        <w:widowControl w:val="0"/>
+        <w:overflowPunct w:val="0"/>
+        <w:autoSpaceDE w:val="0"/>
+        <w:autoSpaceDN w:val="0"/>
+        <w:adjustRightInd w:val="0"/>
+        <w:spacing w:after="0" w:line="240" w:lineRule="auto"/>
+        <w:ind w:left="1440"/>
+        <w:jc w:val="both"/>
+        <w:rPr>
+          <w:rFonts w:ascii="Book Antiqua" w:hAnsi="Book Antiqua" w:cs="Symbol"/>
+        </w:rPr>
+      </w:pPr>
+    </w:p>
+    <w:p>
+      <w:pPr>
+        <w:widowControl w:val="0"/>
+        <w:autoSpaceDE w:val="0"/>
+        <w:autoSpaceDN w:val="0"/>
+        <w:adjustRightInd w:val="0"/>
+        <w:spacing w:after="0" w:line="235" w:lineRule="exact"/>
+        <w:rPr>
+          <w:rFonts w:ascii="Book Antiqua" w:hAnsi="Book Antiqua" w:cs="Book Antiqua"/>
+          <w:b/>
+          <w:bCs/>
+        </w:rPr>
+      </w:pPr>
+      <w:r>
+        <w:rPr>
+          <w:rFonts w:ascii="Book Antiqua" w:hAnsi="Book Antiqua" w:cs="Book Antiqua"/>
+          <w:b/>
+          <w:bCs/>
+        </w:rPr>
+        <w:t>Senior System Engineer</w:t>
+      </w:r>
+    </w:p>
+    <w:p>
+      <w:pPr>
+        <w:widowControl w:val="0"/>
+        <w:overflowPunct w:val="0"/>
+        <w:autoSpaceDE w:val="0"/>
+        <w:autoSpaceDN w:val="0"/>
+        <w:adjustRightInd w:val="0"/>
+        <w:spacing w:after="0" w:line="240" w:lineRule="auto"/>
+        <w:ind w:left="1440"/>
+        <w:jc w:val="both"/>
+        <w:rPr>
+          <w:rFonts w:ascii="Book Antiqua" w:hAnsi="Book Antiqua" w:cs="Symbol"/>
+        </w:rPr>
+      </w:pPr>
+    </w:p>
+    <w:p>
+      <w:pPr>
+        <w:widowControl w:val="0"/>
+        <w:autoSpaceDE w:val="0"/>
+        <w:autoSpaceDN w:val="0"/>
+        <w:adjustRightInd w:val="0"/>
+        <w:spacing w:after="0" w:line="237" w:lineRule="auto"/>
+        <w:rPr>
+          <w:rFonts w:ascii="Book Antiqua" w:hAnsi="Book Antiqua" w:cs="Book Antiqua"/>
+          <w:b/>
+          <w:bCs/>
+        </w:rPr>
+      </w:pPr>
+      <w:r>
+        <w:rPr>
+          <w:rFonts w:ascii="Book Antiqua" w:hAnsi="Book Antiqua" w:cs="Book Antiqua"/>
+          <w:b/>
+          <w:bCs/>
+        </w:rPr>
+        <w:t xml:space="preserve">          Technical Support </w:t>
+      </w:r>
+      <w:r>
+        <w:rPr>
+          <w:rFonts w:ascii="Book Antiqua" w:hAnsi="Book Antiqua" w:cs="Book Antiqua"/>
+          <w:b/>
+          <w:bCs/>
+        </w:rPr>
+        <w:t>(</w:t>
+      </w:r>
+      <w:r>
+        <w:rPr>
+          <w:rFonts w:ascii="Book Antiqua" w:hAnsi="Book Antiqua" w:cs="Book Antiqua"/>
+          <w:b/>
+          <w:bCs/>
+        </w:rPr>
+        <w:t xml:space="preserve">6 </w:t>
+      </w:r>
+      <w:r>
+        <w:rPr>
+          <w:rFonts w:ascii="Book Antiqua" w:hAnsi="Book Antiqua" w:cs="Book Antiqua"/>
+          <w:b/>
+          <w:bCs/>
+        </w:rPr>
+        <w:t>Month)</w:t>
+      </w:r>
+    </w:p>
+    <w:p>
+      <w:pPr>
+        <w:widowControl w:val="0"/>
+        <w:autoSpaceDE w:val="0"/>
+        <w:autoSpaceDN w:val="0"/>
+        <w:adjustRightInd w:val="0"/>
+        <w:spacing w:after="0" w:line="237" w:lineRule="auto"/>
+        <w:rPr>
+          <w:rFonts w:ascii="Book Antiqua" w:hAnsi="Book Antiqua" w:cs="Book Antiqua"/>
+          <w:b/>
+          <w:bCs/>
+        </w:rPr>
+      </w:pPr>
+      <w:r>
+        <w:rPr>
+          <w:rFonts w:ascii="Book Antiqua" w:hAnsi="Book Antiqua" w:cs="Book Antiqua"/>
+          <w:b/>
+          <w:bCs/>
+        </w:rPr>
+        <w:tab/>
+      </w:r>
+      <w:r>
+        <w:rPr>
+          <w:rFonts w:ascii="Book Antiqua" w:hAnsi="Book Antiqua" w:cs="Book Antiqua"/>
+          <w:b/>
+          <w:bCs/>
+        </w:rPr>
+        <w:tab/>
+      </w:r>
+    </w:p>
+    <w:p>
+      <w:pPr>
+        <w:widowControl w:val="0"/>
+        <w:numPr>
+          <w:ilvl w:val="0"/>
+          <w:numId w:val="3"/>
+        </w:numPr>
+        <w:tabs>
+          <w:tab w:val="clear" w:pos="720"/>
+          <w:tab w:val="num" w:pos="1440"/>
+        </w:tabs>
+        <w:overflowPunct w:val="0"/>
+        <w:autoSpaceDE w:val="0"/>
+        <w:autoSpaceDN w:val="0"/>
+        <w:adjustRightInd w:val="0"/>
+        <w:spacing w:after="0" w:line="240" w:lineRule="auto"/>
+        <w:ind w:left="1440"/>
+        <w:jc w:val="both"/>
+        <w:rPr>
+          <w:rFonts w:ascii="Symbol" w:hAnsi="Symbol" w:cs="Symbol"/>
+        </w:rPr>
+      </w:pPr>
+      <w:r>
+        <w:rPr>
+          <w:rFonts w:ascii="Book Antiqua" w:hAnsi="Book Antiqua" w:cs="Book Antiqua"/>
+        </w:rPr>
+        <w:t>Worked as an AMS associate for Lufthansa.com project.</w:t>
+      </w:r>
+    </w:p>
+    <w:p>
+      <w:pPr>
+        <w:widowControl w:val="0"/>
+        <w:overflowPunct w:val="0"/>
+        <w:autoSpaceDE w:val="0"/>
+        <w:autoSpaceDN w:val="0"/>
+        <w:adjustRightInd w:val="0"/>
+        <w:spacing w:after="0" w:line="240" w:lineRule="auto"/>
+        <w:ind w:left="1440"/>
+        <w:jc w:val="both"/>
+        <w:rPr>
+          <w:rFonts w:ascii="Symbol" w:hAnsi="Symbol" w:cs="Symbol"/>
+        </w:rPr>
+      </w:pPr>
+    </w:p>
+    <w:p>
+      <w:pPr>
+        <w:widowControl w:val="0"/>
+        <w:numPr>
+          <w:ilvl w:val="0"/>
+          <w:numId w:val="3"/>
+        </w:numPr>
+        <w:tabs>
+          <w:tab w:val="clear" w:pos="720"/>
+          <w:tab w:val="num" w:pos="1440"/>
+        </w:tabs>
+        <w:overflowPunct w:val="0"/>
+        <w:autoSpaceDE w:val="0"/>
+        <w:autoSpaceDN w:val="0"/>
+        <w:adjustRightInd w:val="0"/>
+        <w:spacing w:after="0" w:line="240" w:lineRule="auto"/>
+        <w:ind w:left="1440"/>
+        <w:jc w:val="both"/>
+        <w:rPr>
+          <w:rFonts w:ascii="Symbol" w:hAnsi="Symbol" w:cs="Symbol"/>
+        </w:rPr>
+      </w:pPr>
+      <w:r>
+        <w:rPr>
+          <w:rFonts w:ascii="Book Antiqua" w:hAnsi="Book Antiqua" w:cs="Book Antiqua"/>
+        </w:rPr>
+        <w:t>Worked on LH PROD(Specially CMS) ticket for bug fixing.</w:t>
+      </w:r>
+    </w:p>
+    <w:p>
+      <w:pPr>
+        <w:widowControl w:val="0"/>
+        <w:overflowPunct w:val="0"/>
+        <w:autoSpaceDE w:val="0"/>
+        <w:autoSpaceDN w:val="0"/>
+        <w:adjustRightInd w:val="0"/>
+        <w:spacing w:after="0" w:line="240" w:lineRule="auto"/>
+        <w:jc w:val="both"/>
+        <w:rPr>
+          <w:rFonts w:ascii="Symbol" w:hAnsi="Symbol" w:cs="Symbol"/>
+        </w:rPr>
+      </w:pPr>
+    </w:p>
+    <w:p>
+      <w:pPr>
+        <w:widowControl w:val="0"/>
+        <w:numPr>
+          <w:ilvl w:val="0"/>
+          <w:numId w:val="3"/>
+        </w:numPr>
+        <w:tabs>
+          <w:tab w:val="clear" w:pos="720"/>
+          <w:tab w:val="num" w:pos="1440"/>
+        </w:tabs>
+        <w:overflowPunct w:val="0"/>
+        <w:autoSpaceDE w:val="0"/>
+        <w:autoSpaceDN w:val="0"/>
+        <w:adjustRightInd w:val="0"/>
+        <w:spacing w:after="0" w:line="240" w:lineRule="auto"/>
+        <w:ind w:left="1440"/>
+        <w:jc w:val="both"/>
+        <w:rPr>
+          <w:rFonts w:ascii="Symbol" w:hAnsi="Symbol" w:cs="Symbol"/>
+        </w:rPr>
+      </w:pPr>
+      <w:r>
+        <w:rPr>
+          <w:rFonts w:ascii="Book Antiqua" w:hAnsi="Book Antiqua" w:cs="Book Antiqua"/>
+        </w:rPr>
+        <w:t>Monitored Xymon for server health &amp; application stability.</w:t>
+      </w:r>
+    </w:p>
+    <w:p>
+      <w:pPr>
+        <w:widowControl w:val="0"/>
+        <w:overflowPunct w:val="0"/>
+        <w:autoSpaceDE w:val="0"/>
+        <w:autoSpaceDN w:val="0"/>
+        <w:adjustRightInd w:val="0"/>
+        <w:spacing w:after="0" w:line="240" w:lineRule="auto"/>
+        <w:jc w:val="both"/>
+        <w:rPr>
+          <w:rFonts w:ascii="Symbol" w:hAnsi="Symbol" w:cs="Symbol"/>
+        </w:rPr>
+      </w:pPr>
+    </w:p>
+    <w:p>
+      <w:pPr>
+        <w:widowControl w:val="0"/>
+        <w:overflowPunct w:val="0"/>
+        <w:autoSpaceDE w:val="0"/>
+        <w:autoSpaceDN w:val="0"/>
+        <w:adjustRightInd w:val="0"/>
+        <w:spacing w:after="0" w:line="240" w:lineRule="auto"/>
+        <w:jc w:val="both"/>
+        <w:rPr>
+          <w:rFonts w:ascii="Symbol" w:hAnsi="Symbol" w:cs="Symbol"/>
+        </w:rPr>
+      </w:pPr>
+    </w:p>
+    <w:p>
+      <w:pPr>
+        <w:widowControl w:val="0"/>
+        <w:autoSpaceDE w:val="0"/>
+        <w:autoSpaceDN w:val="0"/>
+        <w:adjustRightInd w:val="0"/>
+        <w:spacing w:after="0" w:line="237" w:lineRule="auto"/>
         <w:rPr>
           <w:rFonts w:ascii="Times New Roman" w:hAnsi="Times New Roman" w:cs="Times New Roman"/>
-          <w:sz w:val="24"/>
-          <w:szCs w:val="24"/>
-        </w:rPr>
-      </w:pPr>
-    </w:p>
-    <w:p>
-      <w:pPr>
-        <w:widowControl w:val="0"/>
-        <w:autoSpaceDE w:val="0"/>
-        <w:autoSpaceDN w:val="0"/>
-        <w:adjustRightInd w:val="0"/>
-        <w:spacing w:after="0" w:line="237" w:lineRule="auto"/>
+        </w:rPr>
+      </w:pPr>
+      <w:r>
+        <w:rPr>
+          <w:rFonts w:ascii="Book Antiqua" w:hAnsi="Book Antiqua" w:cs="Book Antiqua"/>
+          <w:b/>
+          <w:bCs/>
+        </w:rPr>
+        <w:lastRenderedPageBreak/>
+        <w:t>[</w:t>
+      </w:r>
+      <w:r>
+        <w:rPr>
+          <w:rFonts w:ascii="Book Antiqua" w:hAnsi="Book Antiqua" w:cs="Book Antiqua"/>
+          <w:b/>
+          <w:bCs/>
+        </w:rPr>
+        <w:t>SMIS ClubITC</w:t>
+      </w:r>
+      <w:r>
+        <w:rPr>
+          <w:rFonts w:ascii="Book Antiqua" w:hAnsi="Book Antiqua" w:cs="Book Antiqua"/>
+          <w:b/>
+          <w:bCs/>
+        </w:rPr>
+        <w:t xml:space="preserve">, </w:t>
+      </w:r>
+      <w:r>
+        <w:rPr>
+          <w:rFonts w:ascii="Book Antiqua" w:hAnsi="Book Antiqua" w:cs="Book Antiqua"/>
+          <w:b/>
+          <w:bCs/>
+        </w:rPr>
+        <w:t>ITC InfoTech</w:t>
+      </w:r>
+      <w:r>
+        <w:rPr>
+          <w:rFonts w:ascii="Book Antiqua" w:hAnsi="Book Antiqua" w:cs="Book Antiqua"/>
+          <w:b/>
+          <w:bCs/>
+        </w:rPr>
+        <w:t xml:space="preserve">, </w:t>
+      </w:r>
+      <w:r>
+        <w:rPr>
+          <w:rFonts w:ascii="Book Antiqua" w:hAnsi="Book Antiqua" w:cs="Book Antiqua"/>
+          <w:b/>
+          <w:bCs/>
+        </w:rPr>
+        <w:t>Bangalore&amp; Kolkata</w:t>
+      </w:r>
+      <w:r>
+        <w:rPr>
+          <w:rFonts w:ascii="Book Antiqua" w:hAnsi="Book Antiqua" w:cs="Book Antiqua"/>
+          <w:b/>
+          <w:bCs/>
+        </w:rPr>
+        <w:t>]</w:t>
+      </w:r>
+    </w:p>
+    <w:p>
+      <w:pPr>
+        <w:widowControl w:val="0"/>
+        <w:autoSpaceDE w:val="0"/>
+        <w:autoSpaceDN w:val="0"/>
+        <w:adjustRightInd w:val="0"/>
+        <w:spacing w:after="0" w:line="240" w:lineRule="exact"/>
         <w:rPr>
           <w:rFonts w:ascii="Times New Roman" w:hAnsi="Times New Roman" w:cs="Times New Roman"/>
         </w:rPr>
       </w:pPr>
-      <w:r>
-        <w:rPr>
-          <w:rFonts w:ascii="Book Antiqua" w:hAnsi="Book Antiqua" w:cs="Book Antiqua"/>
-          <w:b/>
-          <w:bCs/>
-        </w:rPr>
-        <w:t>[</w:t>
-      </w:r>
-      <w:r>
-        <w:rPr>
-          <w:rFonts w:ascii="Book Antiqua" w:hAnsi="Book Antiqua" w:cs="Book Antiqua"/>
-          <w:b/>
-          <w:bCs/>
-        </w:rPr>
-        <w:t>TPF CoE</w:t>
-      </w:r>
-      <w:r>
-        <w:rPr>
-          <w:rFonts w:ascii="Book Antiqua" w:hAnsi="Book Antiqua" w:cs="Book Antiqua"/>
-          <w:b/>
-          <w:bCs/>
-        </w:rPr>
-        <w:t>, Syntel</w:t>
-      </w:r>
-      <w:r>
-        <w:rPr>
-          <w:rFonts w:ascii="Book Antiqua" w:hAnsi="Book Antiqua" w:cs="Book Antiqua"/>
-          <w:b/>
-          <w:bCs/>
-        </w:rPr>
-        <w:t>, Chennai</w:t>
-      </w:r>
-      <w:r>
-        <w:rPr>
-          <w:rFonts w:ascii="Book Antiqua" w:hAnsi="Book Antiqua" w:cs="Book Antiqua"/>
-          <w:b/>
-          <w:bCs/>
-        </w:rPr>
-        <w:t>]</w:t>
-      </w:r>
-    </w:p>
-    <w:p>
-      <w:pPr>
-        <w:widowControl w:val="0"/>
-        <w:autoSpaceDE w:val="0"/>
-        <w:autoSpaceDN w:val="0"/>
-        <w:adjustRightInd w:val="0"/>
-        <w:spacing w:after="0" w:line="240" w:lineRule="exact"/>
-        <w:rPr>
-          <w:rFonts w:ascii="Times New Roman" w:hAnsi="Times New Roman" w:cs="Times New Roman"/>
-        </w:rPr>
-      </w:pPr>
-    </w:p>
-    <w:p>
-      <w:pPr>
-        <w:widowControl w:val="0"/>
-        <w:autoSpaceDE w:val="0"/>
-        <w:autoSpaceDN w:val="0"/>
-        <w:adjustRightInd w:val="0"/>
-        <w:spacing w:after="0" w:line="237" w:lineRule="auto"/>
-        <w:rPr>
-          <w:rFonts w:ascii="Times New Roman" w:hAnsi="Times New Roman" w:cs="Times New Roman"/>
-        </w:rPr>
-      </w:pPr>
-      <w:r>
-        <w:rPr>
-          <w:rFonts w:ascii="Book Antiqua" w:hAnsi="Book Antiqua" w:cs="Book Antiqua"/>
-          <w:b/>
-          <w:bCs/>
-        </w:rPr>
-        <w:t>Software</w:t>
-      </w:r>
-      <w:r>
-        <w:rPr>
-          <w:rFonts w:ascii="Book Antiqua" w:hAnsi="Book Antiqua" w:cs="Book Antiqua"/>
-          <w:b/>
-          <w:bCs/>
-        </w:rPr>
-        <w:t xml:space="preserve"> Engineer</w:t>
+    </w:p>
+    <w:p>
+      <w:pPr>
+        <w:widowControl w:val="0"/>
+        <w:autoSpaceDE w:val="0"/>
+        <w:autoSpaceDN w:val="0"/>
+        <w:adjustRightInd w:val="0"/>
+        <w:spacing w:after="0" w:line="235" w:lineRule="exact"/>
+        <w:rPr>
+          <w:rFonts w:ascii="Book Antiqua" w:hAnsi="Book Antiqua" w:cs="Book Antiqua"/>
+          <w:b/>
+          <w:bCs/>
+        </w:rPr>
+      </w:pPr>
+      <w:r>
+        <w:rPr>
+          <w:rFonts w:ascii="Book Antiqua" w:hAnsi="Book Antiqua" w:cs="Book Antiqua"/>
+          <w:b/>
+          <w:bCs/>
+        </w:rPr>
+        <w:t>A</w:t>
+      </w:r>
+      <w:r>
+        <w:rPr>
+          <w:rFonts w:ascii="Book Antiqua" w:hAnsi="Book Antiqua" w:cs="Book Antiqua"/>
+          <w:b/>
+          <w:bCs/>
+        </w:rPr>
+        <w:t xml:space="preserve">ssociate </w:t>
+      </w:r>
+      <w:r>
+        <w:rPr>
+          <w:rFonts w:ascii="Book Antiqua" w:hAnsi="Book Antiqua" w:cs="Book Antiqua"/>
+          <w:b/>
+          <w:bCs/>
+        </w:rPr>
+        <w:t>I</w:t>
+      </w:r>
+      <w:r>
+        <w:rPr>
+          <w:rFonts w:ascii="Book Antiqua" w:hAnsi="Book Antiqua" w:cs="Book Antiqua"/>
+          <w:b/>
+          <w:bCs/>
+        </w:rPr>
+        <w:t xml:space="preserve">t </w:t>
+      </w:r>
+      <w:r>
+        <w:rPr>
+          <w:rFonts w:ascii="Book Antiqua" w:hAnsi="Book Antiqua" w:cs="Book Antiqua"/>
+          <w:b/>
+          <w:bCs/>
+        </w:rPr>
+        <w:t>C</w:t>
+      </w:r>
+      <w:r>
+        <w:rPr>
+          <w:rFonts w:ascii="Book Antiqua" w:hAnsi="Book Antiqua" w:cs="Book Antiqua"/>
+          <w:b/>
+          <w:bCs/>
+        </w:rPr>
+        <w:t>onsultant</w:t>
       </w:r>
     </w:p>
     <w:p>
@@ -1057,9 +1679,595 @@
         <w:spacing w:after="0" w:line="237" w:lineRule="auto"/>
         <w:ind w:left="720"/>
         <w:rPr>
+          <w:rFonts w:ascii="Book Antiqua" w:hAnsi="Book Antiqua" w:cs="Book Antiqua"/>
+          <w:b/>
+          <w:bCs/>
+        </w:rPr>
+      </w:pPr>
+      <w:r>
+        <w:rPr>
+          <w:rFonts w:ascii="Book Antiqua" w:hAnsi="Book Antiqua" w:cs="Book Antiqua"/>
+          <w:b/>
+          <w:bCs/>
+        </w:rPr>
+        <w:t>Core java &amp;</w:t>
+      </w:r>
+      <w:r>
+        <w:rPr>
+          <w:rFonts w:ascii="Book Antiqua" w:hAnsi="Book Antiqua" w:cs="Book Antiqua"/>
+          <w:b/>
+          <w:bCs/>
+        </w:rPr>
+        <w:t xml:space="preserve"> AEM Development</w:t>
+      </w:r>
+      <w:r>
+        <w:rPr>
+          <w:rFonts w:ascii="Book Antiqua" w:hAnsi="Book Antiqua" w:cs="Book Antiqua"/>
+          <w:b/>
+          <w:bCs/>
+        </w:rPr>
+        <w:t xml:space="preserve"> (</w:t>
+      </w:r>
+      <w:r>
+        <w:rPr>
+          <w:rFonts w:ascii="Book Antiqua" w:hAnsi="Book Antiqua" w:cs="Book Antiqua"/>
+          <w:b/>
+          <w:bCs/>
+        </w:rPr>
+        <w:t>1 Year 10 Month</w:t>
+      </w:r>
+      <w:r>
+        <w:rPr>
+          <w:rFonts w:ascii="Book Antiqua" w:hAnsi="Book Antiqua" w:cs="Book Antiqua"/>
+          <w:b/>
+          <w:bCs/>
+        </w:rPr>
+        <w:t>)</w:t>
+      </w:r>
+    </w:p>
+    <w:p>
+      <w:pPr>
+        <w:widowControl w:val="0"/>
+        <w:autoSpaceDE w:val="0"/>
+        <w:autoSpaceDN w:val="0"/>
+        <w:adjustRightInd w:val="0"/>
+        <w:spacing w:after="0" w:line="237" w:lineRule="auto"/>
+        <w:ind w:left="720"/>
+        <w:rPr>
           <w:rFonts w:ascii="Times New Roman" w:hAnsi="Times New Roman" w:cs="Times New Roman"/>
         </w:rPr>
       </w:pPr>
+    </w:p>
+    <w:p>
+      <w:pPr>
+        <w:widowControl w:val="0"/>
+        <w:numPr>
+          <w:ilvl w:val="0"/>
+          <w:numId w:val="3"/>
+        </w:numPr>
+        <w:tabs>
+          <w:tab w:val="clear" w:pos="720"/>
+          <w:tab w:val="num" w:pos="1440"/>
+        </w:tabs>
+        <w:overflowPunct w:val="0"/>
+        <w:autoSpaceDE w:val="0"/>
+        <w:autoSpaceDN w:val="0"/>
+        <w:adjustRightInd w:val="0"/>
+        <w:spacing w:after="0" w:line="240" w:lineRule="auto"/>
+        <w:ind w:left="1440"/>
+        <w:jc w:val="both"/>
+        <w:rPr>
+          <w:rFonts w:ascii="Symbol" w:hAnsi="Symbol" w:cs="Symbol"/>
+        </w:rPr>
+      </w:pPr>
+      <w:r>
+        <w:rPr>
+          <w:rFonts w:ascii="Book Antiqua" w:hAnsi="Book Antiqua" w:cs="Book Antiqua"/>
+        </w:rPr>
+        <w:t>Worked as a lead developer-cum-coordinator between ITC Hotels, ICF International &amp; ITC InfoTech.</w:t>
+      </w:r>
+    </w:p>
+    <w:p>
+      <w:pPr>
+        <w:widowControl w:val="0"/>
+        <w:overflowPunct w:val="0"/>
+        <w:autoSpaceDE w:val="0"/>
+        <w:autoSpaceDN w:val="0"/>
+        <w:adjustRightInd w:val="0"/>
+        <w:spacing w:after="0" w:line="240" w:lineRule="auto"/>
+        <w:ind w:left="1440"/>
+        <w:jc w:val="both"/>
+        <w:rPr>
+          <w:rFonts w:ascii="Symbol" w:hAnsi="Symbol" w:cs="Symbol"/>
+        </w:rPr>
+      </w:pPr>
+    </w:p>
+    <w:p>
+      <w:pPr>
+        <w:widowControl w:val="0"/>
+        <w:numPr>
+          <w:ilvl w:val="0"/>
+          <w:numId w:val="3"/>
+        </w:numPr>
+        <w:tabs>
+          <w:tab w:val="clear" w:pos="720"/>
+          <w:tab w:val="num" w:pos="1440"/>
+        </w:tabs>
+        <w:overflowPunct w:val="0"/>
+        <w:autoSpaceDE w:val="0"/>
+        <w:autoSpaceDN w:val="0"/>
+        <w:adjustRightInd w:val="0"/>
+        <w:spacing w:after="0" w:line="240" w:lineRule="auto"/>
+        <w:ind w:left="1440"/>
+        <w:jc w:val="both"/>
+        <w:rPr>
+          <w:rFonts w:ascii="Symbol" w:hAnsi="Symbol" w:cs="Symbol"/>
+        </w:rPr>
+      </w:pPr>
+      <w:r>
+        <w:rPr>
+          <w:rFonts w:ascii="Book Antiqua" w:hAnsi="Book Antiqua" w:cs="Book Antiqua"/>
+        </w:rPr>
+        <w:t>Developed Adobe Experience Manager Components from responsive static website html page.</w:t>
+      </w:r>
+    </w:p>
+    <w:p>
+      <w:pPr>
+        <w:widowControl w:val="0"/>
+        <w:autoSpaceDE w:val="0"/>
+        <w:autoSpaceDN w:val="0"/>
+        <w:adjustRightInd w:val="0"/>
+        <w:spacing w:after="0" w:line="236" w:lineRule="exact"/>
+        <w:rPr>
+          <w:rFonts w:ascii="Symbol" w:hAnsi="Symbol" w:cs="Symbol"/>
+        </w:rPr>
+      </w:pPr>
+    </w:p>
+    <w:p>
+      <w:pPr>
+        <w:widowControl w:val="0"/>
+        <w:numPr>
+          <w:ilvl w:val="0"/>
+          <w:numId w:val="3"/>
+        </w:numPr>
+        <w:tabs>
+          <w:tab w:val="clear" w:pos="720"/>
+          <w:tab w:val="num" w:pos="1440"/>
+        </w:tabs>
+        <w:overflowPunct w:val="0"/>
+        <w:autoSpaceDE w:val="0"/>
+        <w:autoSpaceDN w:val="0"/>
+        <w:adjustRightInd w:val="0"/>
+        <w:spacing w:after="0" w:line="240" w:lineRule="auto"/>
+        <w:ind w:left="1440"/>
+        <w:jc w:val="both"/>
+        <w:rPr>
+          <w:rFonts w:ascii="Symbol" w:hAnsi="Symbol" w:cs="Symbol"/>
+        </w:rPr>
+      </w:pPr>
+      <w:r>
+        <w:rPr>
+          <w:rFonts w:ascii="Book Antiqua" w:hAnsi="Book Antiqua" w:cs="Book Antiqua"/>
+        </w:rPr>
+        <w:t>Integrated ITC Hotels Opera Reservation System &amp; Club ITC Seibel loyalty system with AEM for online booking with loyalty benefits.</w:t>
+      </w:r>
+    </w:p>
+    <w:p>
+      <w:pPr>
+        <w:widowControl w:val="0"/>
+        <w:overflowPunct w:val="0"/>
+        <w:autoSpaceDE w:val="0"/>
+        <w:autoSpaceDN w:val="0"/>
+        <w:adjustRightInd w:val="0"/>
+        <w:spacing w:after="0" w:line="240" w:lineRule="auto"/>
+        <w:jc w:val="both"/>
+        <w:rPr>
+          <w:rFonts w:ascii="Book Antiqua" w:hAnsi="Book Antiqua" w:cs="Symbol"/>
+        </w:rPr>
+      </w:pPr>
+    </w:p>
+    <w:p>
+      <w:pPr>
+        <w:widowControl w:val="0"/>
+        <w:numPr>
+          <w:ilvl w:val="0"/>
+          <w:numId w:val="3"/>
+        </w:numPr>
+        <w:tabs>
+          <w:tab w:val="clear" w:pos="720"/>
+          <w:tab w:val="num" w:pos="1440"/>
+        </w:tabs>
+        <w:overflowPunct w:val="0"/>
+        <w:autoSpaceDE w:val="0"/>
+        <w:autoSpaceDN w:val="0"/>
+        <w:adjustRightInd w:val="0"/>
+        <w:spacing w:after="0" w:line="240" w:lineRule="auto"/>
+        <w:ind w:left="1440"/>
+        <w:jc w:val="both"/>
+        <w:rPr>
+          <w:rFonts w:ascii="Book Antiqua" w:hAnsi="Book Antiqua" w:cs="Symbol"/>
+        </w:rPr>
+      </w:pPr>
+      <w:r>
+        <w:rPr>
+          <w:rFonts w:ascii="Book Antiqua" w:hAnsi="Book Antiqua" w:cs="Symbol"/>
+        </w:rPr>
+        <w:t xml:space="preserve">Configured </w:t>
+      </w:r>
+      <w:r>
+        <w:rPr>
+          <w:rFonts w:ascii="Book Antiqua" w:hAnsi="Book Antiqua" w:cs="Symbol"/>
+        </w:rPr>
+        <w:t>ITC Hotels’ Test, QA, Pre Production &amp; Production Environments.</w:t>
+      </w:r>
+    </w:p>
+    <w:p>
+      <w:pPr>
+        <w:widowControl w:val="0"/>
+        <w:overflowPunct w:val="0"/>
+        <w:autoSpaceDE w:val="0"/>
+        <w:autoSpaceDN w:val="0"/>
+        <w:adjustRightInd w:val="0"/>
+        <w:spacing w:after="0" w:line="240" w:lineRule="auto"/>
+        <w:jc w:val="both"/>
+        <w:rPr>
+          <w:rFonts w:ascii="Book Antiqua" w:hAnsi="Book Antiqua" w:cs="Symbol"/>
+        </w:rPr>
+      </w:pPr>
+    </w:p>
+    <w:p>
+      <w:pPr>
+        <w:widowControl w:val="0"/>
+        <w:numPr>
+          <w:ilvl w:val="0"/>
+          <w:numId w:val="3"/>
+        </w:numPr>
+        <w:tabs>
+          <w:tab w:val="clear" w:pos="720"/>
+          <w:tab w:val="num" w:pos="1440"/>
+        </w:tabs>
+        <w:overflowPunct w:val="0"/>
+        <w:autoSpaceDE w:val="0"/>
+        <w:autoSpaceDN w:val="0"/>
+        <w:adjustRightInd w:val="0"/>
+        <w:spacing w:after="0" w:line="240" w:lineRule="auto"/>
+        <w:ind w:left="1440"/>
+        <w:jc w:val="both"/>
+        <w:rPr>
+          <w:rFonts w:ascii="Book Antiqua" w:hAnsi="Book Antiqua" w:cs="Symbol"/>
+        </w:rPr>
+      </w:pPr>
+      <w:r>
+        <w:rPr>
+          <w:rFonts w:ascii="Book Antiqua" w:hAnsi="Book Antiqua" w:cs="Symbol"/>
+        </w:rPr>
+        <w:t>Worked in Custom Components, OSGi Services &amp; bundles, Workflows, forms, Jackrabbit Oak API, CRX, JCR, and Apache Sling Service.</w:t>
+      </w:r>
+    </w:p>
+    <w:p>
+      <w:pPr>
+        <w:widowControl w:val="0"/>
+        <w:overflowPunct w:val="0"/>
+        <w:autoSpaceDE w:val="0"/>
+        <w:autoSpaceDN w:val="0"/>
+        <w:adjustRightInd w:val="0"/>
+        <w:spacing w:after="0" w:line="240" w:lineRule="auto"/>
+        <w:jc w:val="both"/>
+        <w:rPr>
+          <w:rFonts w:ascii="Book Antiqua" w:hAnsi="Book Antiqua" w:cs="Symbol"/>
+        </w:rPr>
+      </w:pPr>
+    </w:p>
+    <w:p>
+      <w:pPr>
+        <w:widowControl w:val="0"/>
+        <w:numPr>
+          <w:ilvl w:val="0"/>
+          <w:numId w:val="3"/>
+        </w:numPr>
+        <w:tabs>
+          <w:tab w:val="clear" w:pos="720"/>
+          <w:tab w:val="num" w:pos="1440"/>
+        </w:tabs>
+        <w:overflowPunct w:val="0"/>
+        <w:autoSpaceDE w:val="0"/>
+        <w:autoSpaceDN w:val="0"/>
+        <w:adjustRightInd w:val="0"/>
+        <w:spacing w:after="0" w:line="240" w:lineRule="auto"/>
+        <w:ind w:left="1440"/>
+        <w:jc w:val="both"/>
+        <w:rPr>
+          <w:rFonts w:ascii="Book Antiqua" w:hAnsi="Book Antiqua" w:cs="Symbol"/>
+        </w:rPr>
+      </w:pPr>
+      <w:r>
+        <w:rPr>
+          <w:rFonts w:ascii="Book Antiqua" w:hAnsi="Book Antiqua" w:cs="Symbol"/>
+        </w:rPr>
+        <w:t>Configured Replication agents, Dispatcher rules, Caching, load balancing, LDAP &amp; Continuous integration via Jenkins.</w:t>
+      </w:r>
+    </w:p>
+    <w:p>
+      <w:pPr>
+        <w:widowControl w:val="0"/>
+        <w:overflowPunct w:val="0"/>
+        <w:autoSpaceDE w:val="0"/>
+        <w:autoSpaceDN w:val="0"/>
+        <w:adjustRightInd w:val="0"/>
+        <w:spacing w:after="0" w:line="240" w:lineRule="auto"/>
+        <w:ind w:left="1440"/>
+        <w:jc w:val="both"/>
+        <w:rPr>
+          <w:rFonts w:ascii="Book Antiqua" w:hAnsi="Book Antiqua" w:cs="Symbol"/>
+        </w:rPr>
+      </w:pPr>
+    </w:p>
+    <w:p>
+      <w:pPr>
+        <w:widowControl w:val="0"/>
+        <w:numPr>
+          <w:ilvl w:val="0"/>
+          <w:numId w:val="3"/>
+        </w:numPr>
+        <w:tabs>
+          <w:tab w:val="clear" w:pos="720"/>
+          <w:tab w:val="num" w:pos="1440"/>
+        </w:tabs>
+        <w:overflowPunct w:val="0"/>
+        <w:autoSpaceDE w:val="0"/>
+        <w:autoSpaceDN w:val="0"/>
+        <w:adjustRightInd w:val="0"/>
+        <w:spacing w:after="0" w:line="240" w:lineRule="auto"/>
+        <w:ind w:left="1440"/>
+        <w:jc w:val="both"/>
+        <w:rPr>
+          <w:rFonts w:ascii="Book Antiqua" w:hAnsi="Book Antiqua" w:cs="Symbol"/>
+        </w:rPr>
+      </w:pPr>
+      <w:r>
+        <w:rPr>
+          <w:rFonts w:ascii="Book Antiqua" w:hAnsi="Book Antiqua" w:cs="Symbol"/>
+        </w:rPr>
+        <w:t>Worked on Google analytics &amp; Google Tag Manager for tracking visitor &amp; conversion.</w:t>
+      </w:r>
+    </w:p>
+    <w:p>
+      <w:pPr>
+        <w:pStyle w:val="ListParagraph"/>
+        <w:rPr>
+          <w:rFonts w:ascii="Book Antiqua" w:hAnsi="Book Antiqua" w:cs="Symbol"/>
+        </w:rPr>
+      </w:pPr>
+    </w:p>
+    <w:p>
+      <w:pPr>
+        <w:widowControl w:val="0"/>
+        <w:numPr>
+          <w:ilvl w:val="0"/>
+          <w:numId w:val="3"/>
+        </w:numPr>
+        <w:tabs>
+          <w:tab w:val="clear" w:pos="720"/>
+          <w:tab w:val="num" w:pos="1440"/>
+        </w:tabs>
+        <w:overflowPunct w:val="0"/>
+        <w:autoSpaceDE w:val="0"/>
+        <w:autoSpaceDN w:val="0"/>
+        <w:adjustRightInd w:val="0"/>
+        <w:spacing w:after="0" w:line="240" w:lineRule="auto"/>
+        <w:ind w:left="1440"/>
+        <w:jc w:val="both"/>
+        <w:rPr>
+          <w:rFonts w:ascii="Book Antiqua" w:hAnsi="Book Antiqua" w:cs="Symbol"/>
+        </w:rPr>
+      </w:pPr>
+      <w:r>
+        <w:rPr>
+          <w:rFonts w:ascii="Book Antiqua" w:hAnsi="Book Antiqua" w:cs="Symbol"/>
+        </w:rPr>
+        <w:t xml:space="preserve">Worked on Adobe Campaign Manager for sending bulk marketing email with personalization. </w:t>
+      </w:r>
+    </w:p>
+    <w:p>
+      <w:pPr>
+        <w:widowControl w:val="0"/>
+        <w:overflowPunct w:val="0"/>
+        <w:autoSpaceDE w:val="0"/>
+        <w:autoSpaceDN w:val="0"/>
+        <w:adjustRightInd w:val="0"/>
+        <w:spacing w:after="0" w:line="240" w:lineRule="auto"/>
+        <w:ind w:left="1440"/>
+        <w:jc w:val="both"/>
+        <w:rPr>
+          <w:rFonts w:ascii="Book Antiqua" w:hAnsi="Book Antiqua" w:cs="Symbol"/>
+        </w:rPr>
+      </w:pPr>
+    </w:p>
+    <w:p>
+      <w:pPr>
+        <w:widowControl w:val="0"/>
+        <w:numPr>
+          <w:ilvl w:val="0"/>
+          <w:numId w:val="3"/>
+        </w:numPr>
+        <w:tabs>
+          <w:tab w:val="clear" w:pos="720"/>
+          <w:tab w:val="num" w:pos="1440"/>
+        </w:tabs>
+        <w:overflowPunct w:val="0"/>
+        <w:autoSpaceDE w:val="0"/>
+        <w:autoSpaceDN w:val="0"/>
+        <w:adjustRightInd w:val="0"/>
+        <w:spacing w:after="0" w:line="240" w:lineRule="auto"/>
+        <w:ind w:left="1440"/>
+        <w:jc w:val="both"/>
+        <w:rPr>
+          <w:rFonts w:ascii="Book Antiqua" w:hAnsi="Book Antiqua" w:cs="Symbol"/>
+        </w:rPr>
+      </w:pPr>
+      <w:r>
+        <w:rPr>
+          <w:rFonts w:ascii="Book Antiqua" w:hAnsi="Book Antiqua" w:cs="Symbol"/>
+        </w:rPr>
+        <w:t xml:space="preserve">Formed 4 member team, trained them &amp; </w:t>
+      </w:r>
+      <w:r>
+        <w:rPr>
+          <w:rFonts w:ascii="Book Antiqua" w:hAnsi="Book Antiqua" w:cs="Symbol"/>
+        </w:rPr>
+        <w:t>guided them to onboard in the project</w:t>
+      </w:r>
+      <w:r>
+        <w:rPr>
+          <w:rFonts w:ascii="Book Antiqua" w:hAnsi="Book Antiqua" w:cs="Symbol"/>
+        </w:rPr>
+        <w:t>.</w:t>
+      </w:r>
+    </w:p>
+    <w:p>
+      <w:pPr>
+        <w:widowControl w:val="0"/>
+        <w:overflowPunct w:val="0"/>
+        <w:autoSpaceDE w:val="0"/>
+        <w:autoSpaceDN w:val="0"/>
+        <w:adjustRightInd w:val="0"/>
+        <w:spacing w:after="0" w:line="240" w:lineRule="auto"/>
+        <w:jc w:val="both"/>
+        <w:rPr>
+          <w:rFonts w:ascii="Book Antiqua" w:hAnsi="Book Antiqua" w:cs="Symbol"/>
+        </w:rPr>
+      </w:pPr>
+    </w:p>
+    <w:p>
+      <w:pPr>
+        <w:widowControl w:val="0"/>
+        <w:autoSpaceDE w:val="0"/>
+        <w:autoSpaceDN w:val="0"/>
+        <w:adjustRightInd w:val="0"/>
+        <w:spacing w:after="0" w:line="237" w:lineRule="auto"/>
+        <w:rPr>
+          <w:rFonts w:ascii="Book Antiqua" w:hAnsi="Book Antiqua" w:cs="Book Antiqua"/>
+          <w:b/>
+          <w:bCs/>
+        </w:rPr>
+      </w:pPr>
+    </w:p>
+    <w:p>
+      <w:pPr>
+        <w:widowControl w:val="0"/>
+        <w:autoSpaceDE w:val="0"/>
+        <w:autoSpaceDN w:val="0"/>
+        <w:adjustRightInd w:val="0"/>
+        <w:spacing w:after="0" w:line="237" w:lineRule="auto"/>
+        <w:rPr>
+          <w:rFonts w:ascii="Times New Roman" w:hAnsi="Times New Roman" w:cs="Times New Roman"/>
+        </w:rPr>
+      </w:pPr>
+      <w:r>
+        <w:rPr>
+          <w:rFonts w:ascii="Book Antiqua" w:hAnsi="Book Antiqua" w:cs="Book Antiqua"/>
+          <w:b/>
+          <w:bCs/>
+        </w:rPr>
+        <w:t>[</w:t>
+      </w:r>
+      <w:r>
+        <w:rPr>
+          <w:rFonts w:ascii="Book Antiqua" w:hAnsi="Book Antiqua" w:cs="Book Antiqua"/>
+          <w:b/>
+          <w:bCs/>
+        </w:rPr>
+        <w:t>TPF CoE</w:t>
+      </w:r>
+      <w:r>
+        <w:rPr>
+          <w:rFonts w:ascii="Book Antiqua" w:hAnsi="Book Antiqua" w:cs="Book Antiqua"/>
+          <w:b/>
+          <w:bCs/>
+        </w:rPr>
+        <w:t>, Syntel</w:t>
+      </w:r>
+      <w:r>
+        <w:rPr>
+          <w:rFonts w:ascii="Book Antiqua" w:hAnsi="Book Antiqua" w:cs="Book Antiqua"/>
+          <w:b/>
+          <w:bCs/>
+        </w:rPr>
+        <w:t>, Chennai</w:t>
+      </w:r>
+      <w:r>
+        <w:rPr>
+          <w:rFonts w:ascii="Book Antiqua" w:hAnsi="Book Antiqua" w:cs="Book Antiqua"/>
+          <w:b/>
+          <w:bCs/>
+        </w:rPr>
+        <w:t>]</w:t>
+      </w:r>
+    </w:p>
+    <w:p>
+      <w:pPr>
+        <w:widowControl w:val="0"/>
+        <w:autoSpaceDE w:val="0"/>
+        <w:autoSpaceDN w:val="0"/>
+        <w:adjustRightInd w:val="0"/>
+        <w:spacing w:after="0" w:line="240" w:lineRule="exact"/>
+        <w:rPr>
+          <w:rFonts w:ascii="Times New Roman" w:hAnsi="Times New Roman" w:cs="Times New Roman"/>
+        </w:rPr>
+      </w:pPr>
+    </w:p>
+    <w:p>
+      <w:pPr>
+        <w:widowControl w:val="0"/>
+        <w:autoSpaceDE w:val="0"/>
+        <w:autoSpaceDN w:val="0"/>
+        <w:adjustRightInd w:val="0"/>
+        <w:spacing w:after="0" w:line="237" w:lineRule="auto"/>
+        <w:rPr>
+          <w:rFonts w:ascii="Times New Roman" w:hAnsi="Times New Roman" w:cs="Times New Roman"/>
+        </w:rPr>
+      </w:pPr>
+      <w:r>
+        <w:rPr>
+          <w:rFonts w:ascii="Book Antiqua" w:hAnsi="Book Antiqua" w:cs="Book Antiqua"/>
+          <w:b/>
+          <w:bCs/>
+        </w:rPr>
+        <w:t>Software</w:t>
+      </w:r>
+      <w:r>
+        <w:rPr>
+          <w:rFonts w:ascii="Book Antiqua" w:hAnsi="Book Antiqua" w:cs="Book Antiqua"/>
+          <w:b/>
+          <w:bCs/>
+        </w:rPr>
+        <w:t xml:space="preserve"> Engineer</w:t>
+      </w:r>
+    </w:p>
+    <w:p>
+      <w:pPr>
+        <w:widowControl w:val="0"/>
+        <w:autoSpaceDE w:val="0"/>
+        <w:autoSpaceDN w:val="0"/>
+        <w:adjustRightInd w:val="0"/>
+        <w:spacing w:after="0" w:line="235" w:lineRule="exact"/>
+        <w:rPr>
+          <w:rFonts w:ascii="Times New Roman" w:hAnsi="Times New Roman" w:cs="Times New Roman"/>
+        </w:rPr>
+      </w:pPr>
+    </w:p>
+    <w:p>
+      <w:pPr>
+        <w:widowControl w:val="0"/>
+        <w:autoSpaceDE w:val="0"/>
+        <w:autoSpaceDN w:val="0"/>
+        <w:adjustRightInd w:val="0"/>
+        <w:spacing w:after="0" w:line="237" w:lineRule="auto"/>
+        <w:ind w:left="720"/>
+        <w:rPr>
+          <w:rFonts w:ascii="Times New Roman" w:hAnsi="Times New Roman" w:cs="Times New Roman"/>
+        </w:rPr>
+      </w:pPr>
       <w:r>
         <w:rPr>
           <w:rFonts w:ascii="Book Antiqua" w:hAnsi="Book Antiqua" w:cs="Book Antiqua"/>
@@ -1075,14 +2283,6 @@
           <w:bCs/>
         </w:rPr>
         <w:t>(7</w:t>
-      </w:r>
-      <w:r>
-        <w:rPr>
-          <w:rFonts w:ascii="Book Antiqua" w:hAnsi="Book Antiqua" w:cs="Book Antiqua"/>
-          <w:b/>
-          <w:bCs/>
-        </w:rPr>
-        <w:t xml:space="preserve"> </w:t>
       </w:r>
       <w:r>
         <w:rPr>
@@ -1172,19 +2372,13 @@
         <w:rPr>
           <w:rFonts w:ascii="Book Antiqua" w:hAnsi="Book Antiqua" w:cs="Book Antiqua"/>
         </w:rPr>
-        <w:t>Developed Assembler Syntax Analyzer &amp; Code Walkthrough from scratch</w:t>
-      </w:r>
-      <w:r>
-        <w:rPr>
-          <w:rFonts w:ascii="Book Antiqua" w:hAnsi="Book Antiqua" w:cs="Book Antiqua"/>
-        </w:rPr>
-        <w:t xml:space="preserve"> </w:t>
-      </w:r>
-      <w:r>
-        <w:rPr>
-          <w:rFonts w:ascii="Book Antiqua" w:hAnsi="Book Antiqua" w:cs="Book Antiqua"/>
-        </w:rPr>
-        <w:t>(</w:t>
+        <w:t xml:space="preserve">Developed Assembler Syntax Analyzer &amp; Code Walkthrough from </w:t>
+      </w:r>
+      <w:r>
+        <w:rPr>
+          <w:rFonts w:ascii="Book Antiqua" w:hAnsi="Book Antiqua" w:cs="Book Antiqua"/>
+        </w:rPr>
+        <w:t>scratch (</w:t>
       </w:r>
       <w:r>
         <w:rPr>
@@ -1290,16 +2484,8 @@
         <w:rPr>
           <w:rFonts w:ascii="Book Antiqua" w:hAnsi="Book Antiqua" w:cs="Book Antiqua"/>
         </w:rPr>
-        <w:t xml:space="preserve"> SOA in z/390 system using Apache HTTP &amp; WebSphere MQ.</w:t>
-      </w:r>
-    </w:p>
-    <w:p>
-      <w:pPr>
-        <w:spacing w:line="240" w:lineRule="auto"/>
-        <w:rPr>
-          <w:rFonts w:ascii="Symbol" w:hAnsi="Symbol" w:cs="Symbol"/>
-        </w:rPr>
-      </w:pPr>
+        <w:t xml:space="preserve"> SOA in z/390 system using Apache HTTP &amp; WebSphere MQ</w:t>
+      </w:r>
     </w:p>
     <w:p>
       <w:pPr>
@@ -1375,38 +2561,46 @@
         <w:rPr>
           <w:rFonts w:ascii="Book Antiqua" w:hAnsi="Book Antiqua" w:cs="Symbol"/>
         </w:rPr>
-        <w:t xml:space="preserve"> </w:t>
+        <w:t>&amp; demo</w:t>
       </w:r>
       <w:r>
         <w:rPr>
           <w:rFonts w:ascii="Book Antiqua" w:hAnsi="Book Antiqua" w:cs="Symbol"/>
         </w:rPr>
-        <w:t>&amp; demo</w:t>
+        <w:t>s</w:t>
       </w:r>
       <w:r>
         <w:rPr>
           <w:rFonts w:ascii="Book Antiqua" w:hAnsi="Book Antiqua" w:cs="Symbol"/>
         </w:rPr>
+        <w:t xml:space="preserve"> to clients &amp; also worked on several proposals, POC</w:t>
+      </w:r>
+      <w:r>
+        <w:rPr>
+          <w:rFonts w:ascii="Book Antiqua" w:hAnsi="Book Antiqua" w:cs="Symbol"/>
+        </w:rPr>
         <w:t>s</w:t>
       </w:r>
       <w:r>
         <w:rPr>
           <w:rFonts w:ascii="Book Antiqua" w:hAnsi="Book Antiqua" w:cs="Symbol"/>
         </w:rPr>
-        <w:t xml:space="preserve"> to clients &amp; also worked on several proposals, POC</w:t>
-      </w:r>
-      <w:r>
-        <w:rPr>
-          <w:rFonts w:ascii="Book Antiqua" w:hAnsi="Book Antiqua" w:cs="Symbol"/>
-        </w:rPr>
-        <w:t>s</w:t>
-      </w:r>
-      <w:r>
-        <w:rPr>
-          <w:rFonts w:ascii="Book Antiqua" w:hAnsi="Book Antiqua" w:cs="Symbol"/>
-        </w:rPr>
         <w:t>.</w:t>
       </w:r>
+    </w:p>
+    <w:p>
+      <w:pPr>
+        <w:widowControl w:val="0"/>
+        <w:overflowPunct w:val="0"/>
+        <w:autoSpaceDE w:val="0"/>
+        <w:autoSpaceDN w:val="0"/>
+        <w:adjustRightInd w:val="0"/>
+        <w:spacing w:after="0" w:line="240" w:lineRule="auto"/>
+        <w:jc w:val="both"/>
+        <w:rPr>
+          <w:rFonts w:ascii="Symbol" w:hAnsi="Symbol" w:cs="Symbol"/>
+        </w:rPr>
+      </w:pPr>
     </w:p>
     <w:p>
       <w:pPr>
@@ -1426,7 +2620,6 @@
           <w:b/>
           <w:bCs/>
         </w:rPr>
-        <w:lastRenderedPageBreak/>
         <w:t xml:space="preserve">JAVA Web Developer </w:t>
       </w:r>
       <w:r>
@@ -1638,6 +2831,12 @@
         <w:rPr>
           <w:rFonts w:ascii="Book Antiqua" w:hAnsi="Book Antiqua" w:cs="Book Antiqua"/>
         </w:rPr>
+        <w:t xml:space="preserve"> </w:t>
+      </w:r>
+      <w:r>
+        <w:rPr>
+          <w:rFonts w:ascii="Book Antiqua" w:hAnsi="Book Antiqua" w:cs="Book Antiqua"/>
+        </w:rPr>
         <w:t>implemented</w:t>
       </w:r>
       <w:r>
@@ -2016,25 +3215,43 @@
         <w:rPr>
           <w:rFonts w:ascii="Book Antiqua" w:hAnsi="Book Antiqua" w:cs="Book Antiqua"/>
         </w:rPr>
+        <w:t>H</w:t>
+      </w:r>
+      <w:r>
+        <w:rPr>
+          <w:rFonts w:ascii="Book Antiqua" w:hAnsi="Book Antiqua" w:cs="Book Antiqua"/>
+        </w:rPr>
+        <w:t>elped marketing team to bid for</w:t>
+      </w:r>
+      <w:r>
+        <w:rPr>
+          <w:rFonts w:ascii="Book Antiqua" w:hAnsi="Book Antiqua" w:cs="Book Antiqua"/>
+        </w:rPr>
+        <w:t xml:space="preserve"> project by developing</w:t>
+      </w:r>
+      <w:r>
+        <w:rPr>
+          <w:rFonts w:ascii="Book Antiqua" w:hAnsi="Book Antiqua" w:cs="Book Antiqua"/>
+        </w:rPr>
         <w:t xml:space="preserve"> </w:t>
       </w:r>
       <w:r>
         <w:rPr>
           <w:rFonts w:ascii="Book Antiqua" w:hAnsi="Book Antiqua" w:cs="Book Antiqua"/>
         </w:rPr>
-        <w:t>Helped marketing team to bid for a project by developing a</w:t>
-      </w:r>
-      <w:r>
-        <w:rPr>
-          <w:rFonts w:ascii="Book Antiqua" w:hAnsi="Book Antiqua" w:cs="Book Antiqua"/>
-        </w:rPr>
-        <w:t xml:space="preserve"> </w:t>
-      </w:r>
-      <w:r>
-        <w:rPr>
-          <w:rFonts w:ascii="Book Antiqua" w:hAnsi="Book Antiqua" w:cs="Book Antiqua"/>
-        </w:rPr>
-        <w:t>POC from scratch.</w:t>
+        <w:t>POC</w:t>
+      </w:r>
+      <w:r>
+        <w:rPr>
+          <w:rFonts w:ascii="Book Antiqua" w:hAnsi="Book Antiqua" w:cs="Book Antiqua"/>
+        </w:rPr>
+        <w:t>s</w:t>
+      </w:r>
+      <w:r>
+        <w:rPr>
+          <w:rFonts w:ascii="Book Antiqua" w:hAnsi="Book Antiqua" w:cs="Book Antiqua"/>
+        </w:rPr>
+        <w:t>.</w:t>
       </w:r>
     </w:p>
     <w:p>
@@ -2097,784 +3314,6 @@
     <w:p>
       <w:pPr>
         <w:widowControl w:val="0"/>
-        <w:overflowPunct w:val="0"/>
-        <w:autoSpaceDE w:val="0"/>
-        <w:autoSpaceDN w:val="0"/>
-        <w:adjustRightInd w:val="0"/>
-        <w:spacing w:after="0" w:line="240" w:lineRule="auto"/>
-        <w:jc w:val="both"/>
-        <w:rPr>
-          <w:rFonts w:ascii="Symbol" w:hAnsi="Symbol" w:cs="Symbol"/>
-        </w:rPr>
-      </w:pPr>
-    </w:p>
-    <w:p>
-      <w:pPr>
-        <w:widowControl w:val="0"/>
-        <w:autoSpaceDE w:val="0"/>
-        <w:autoSpaceDN w:val="0"/>
-        <w:adjustRightInd w:val="0"/>
-        <w:spacing w:after="0" w:line="195" w:lineRule="exact"/>
-        <w:rPr>
-          <w:rFonts w:ascii="Times New Roman" w:hAnsi="Times New Roman" w:cs="Times New Roman"/>
-          <w:sz w:val="24"/>
-          <w:szCs w:val="24"/>
-        </w:rPr>
-      </w:pPr>
-    </w:p>
-    <w:p>
-      <w:pPr>
-        <w:widowControl w:val="0"/>
-        <w:autoSpaceDE w:val="0"/>
-        <w:autoSpaceDN w:val="0"/>
-        <w:adjustRightInd w:val="0"/>
-        <w:spacing w:after="0" w:line="237" w:lineRule="auto"/>
-        <w:rPr>
-          <w:rFonts w:ascii="Times New Roman" w:hAnsi="Times New Roman" w:cs="Times New Roman"/>
-        </w:rPr>
-      </w:pPr>
-      <w:r>
-        <w:rPr>
-          <w:rFonts w:ascii="Book Antiqua" w:hAnsi="Book Antiqua" w:cs="Book Antiqua"/>
-          <w:b/>
-          <w:bCs/>
-        </w:rPr>
-        <w:t>[</w:t>
-      </w:r>
-      <w:r>
-        <w:rPr>
-          <w:rFonts w:ascii="Book Antiqua" w:hAnsi="Book Antiqua" w:cs="Book Antiqua"/>
-          <w:b/>
-          <w:bCs/>
-        </w:rPr>
-        <w:t>SMIS ClubITC</w:t>
-      </w:r>
-      <w:r>
-        <w:rPr>
-          <w:rFonts w:ascii="Book Antiqua" w:hAnsi="Book Antiqua" w:cs="Book Antiqua"/>
-          <w:b/>
-          <w:bCs/>
-        </w:rPr>
-        <w:t xml:space="preserve">, </w:t>
-      </w:r>
-      <w:r>
-        <w:rPr>
-          <w:rFonts w:ascii="Book Antiqua" w:hAnsi="Book Antiqua" w:cs="Book Antiqua"/>
-          <w:b/>
-          <w:bCs/>
-        </w:rPr>
-        <w:t xml:space="preserve">ITC </w:t>
-      </w:r>
-      <w:r>
-        <w:rPr>
-          <w:rFonts w:ascii="Book Antiqua" w:hAnsi="Book Antiqua" w:cs="Book Antiqua"/>
-          <w:b/>
-          <w:bCs/>
-        </w:rPr>
-        <w:t>InfoTech</w:t>
-      </w:r>
-      <w:r>
-        <w:rPr>
-          <w:rFonts w:ascii="Book Antiqua" w:hAnsi="Book Antiqua" w:cs="Book Antiqua"/>
-          <w:b/>
-          <w:bCs/>
-        </w:rPr>
-        <w:t xml:space="preserve">, </w:t>
-      </w:r>
-      <w:r>
-        <w:rPr>
-          <w:rFonts w:ascii="Book Antiqua" w:hAnsi="Book Antiqua" w:cs="Book Antiqua"/>
-          <w:b/>
-          <w:bCs/>
-        </w:rPr>
-        <w:t>Bangalore</w:t>
-      </w:r>
-      <w:r>
-        <w:rPr>
-          <w:rFonts w:ascii="Book Antiqua" w:hAnsi="Book Antiqua" w:cs="Book Antiqua"/>
-          <w:b/>
-          <w:bCs/>
-        </w:rPr>
-        <w:t xml:space="preserve"> &amp; Kolkata</w:t>
-      </w:r>
-      <w:r>
-        <w:rPr>
-          <w:rFonts w:ascii="Book Antiqua" w:hAnsi="Book Antiqua" w:cs="Book Antiqua"/>
-          <w:b/>
-          <w:bCs/>
-        </w:rPr>
-        <w:t>]</w:t>
-      </w:r>
-    </w:p>
-    <w:p>
-      <w:pPr>
-        <w:widowControl w:val="0"/>
-        <w:autoSpaceDE w:val="0"/>
-        <w:autoSpaceDN w:val="0"/>
-        <w:adjustRightInd w:val="0"/>
-        <w:spacing w:after="0" w:line="240" w:lineRule="exact"/>
-        <w:rPr>
-          <w:rFonts w:ascii="Times New Roman" w:hAnsi="Times New Roman" w:cs="Times New Roman"/>
-        </w:rPr>
-      </w:pPr>
-    </w:p>
-    <w:p>
-      <w:pPr>
-        <w:widowControl w:val="0"/>
-        <w:autoSpaceDE w:val="0"/>
-        <w:autoSpaceDN w:val="0"/>
-        <w:adjustRightInd w:val="0"/>
-        <w:spacing w:after="0" w:line="235" w:lineRule="exact"/>
-        <w:rPr>
-          <w:rFonts w:ascii="Book Antiqua" w:hAnsi="Book Antiqua" w:cs="Book Antiqua"/>
-          <w:b/>
-          <w:bCs/>
-        </w:rPr>
-      </w:pPr>
-      <w:r>
-        <w:rPr>
-          <w:rFonts w:ascii="Book Antiqua" w:hAnsi="Book Antiqua" w:cs="Book Antiqua"/>
-          <w:b/>
-          <w:bCs/>
-        </w:rPr>
-        <w:t>A</w:t>
-      </w:r>
-      <w:r>
-        <w:rPr>
-          <w:rFonts w:ascii="Book Antiqua" w:hAnsi="Book Antiqua" w:cs="Book Antiqua"/>
-          <w:b/>
-          <w:bCs/>
-        </w:rPr>
-        <w:t xml:space="preserve">ssociate </w:t>
-      </w:r>
-      <w:r>
-        <w:rPr>
-          <w:rFonts w:ascii="Book Antiqua" w:hAnsi="Book Antiqua" w:cs="Book Antiqua"/>
-          <w:b/>
-          <w:bCs/>
-        </w:rPr>
-        <w:t>I</w:t>
-      </w:r>
-      <w:r>
-        <w:rPr>
-          <w:rFonts w:ascii="Book Antiqua" w:hAnsi="Book Antiqua" w:cs="Book Antiqua"/>
-          <w:b/>
-          <w:bCs/>
-        </w:rPr>
-        <w:t xml:space="preserve">t </w:t>
-      </w:r>
-      <w:r>
-        <w:rPr>
-          <w:rFonts w:ascii="Book Antiqua" w:hAnsi="Book Antiqua" w:cs="Book Antiqua"/>
-          <w:b/>
-          <w:bCs/>
-        </w:rPr>
-        <w:t>C</w:t>
-      </w:r>
-      <w:r>
-        <w:rPr>
-          <w:rFonts w:ascii="Book Antiqua" w:hAnsi="Book Antiqua" w:cs="Book Antiqua"/>
-          <w:b/>
-          <w:bCs/>
-        </w:rPr>
-        <w:t>onsultant</w:t>
-      </w:r>
-    </w:p>
-    <w:p>
-      <w:pPr>
-        <w:widowControl w:val="0"/>
-        <w:autoSpaceDE w:val="0"/>
-        <w:autoSpaceDN w:val="0"/>
-        <w:adjustRightInd w:val="0"/>
-        <w:spacing w:after="0" w:line="235" w:lineRule="exact"/>
-        <w:rPr>
-          <w:rFonts w:ascii="Times New Roman" w:hAnsi="Times New Roman" w:cs="Times New Roman"/>
-        </w:rPr>
-      </w:pPr>
-    </w:p>
-    <w:p>
-      <w:pPr>
-        <w:widowControl w:val="0"/>
-        <w:autoSpaceDE w:val="0"/>
-        <w:autoSpaceDN w:val="0"/>
-        <w:adjustRightInd w:val="0"/>
-        <w:spacing w:after="0" w:line="237" w:lineRule="auto"/>
-        <w:ind w:left="720"/>
-        <w:rPr>
-          <w:rFonts w:ascii="Book Antiqua" w:hAnsi="Book Antiqua" w:cs="Book Antiqua"/>
-          <w:b/>
-          <w:bCs/>
-        </w:rPr>
-      </w:pPr>
-      <w:r>
-        <w:rPr>
-          <w:rFonts w:ascii="Book Antiqua" w:hAnsi="Book Antiqua" w:cs="Book Antiqua"/>
-          <w:b/>
-          <w:bCs/>
-        </w:rPr>
-        <w:t>Core java &amp;</w:t>
-      </w:r>
-      <w:r>
-        <w:rPr>
-          <w:rFonts w:ascii="Book Antiqua" w:hAnsi="Book Antiqua" w:cs="Book Antiqua"/>
-          <w:b/>
-          <w:bCs/>
-        </w:rPr>
-        <w:t xml:space="preserve"> AEM</w:t>
-      </w:r>
-      <w:r>
-        <w:rPr>
-          <w:rFonts w:ascii="Book Antiqua" w:hAnsi="Book Antiqua" w:cs="Book Antiqua"/>
-          <w:b/>
-          <w:bCs/>
-        </w:rPr>
-        <w:t xml:space="preserve"> Development</w:t>
-      </w:r>
-      <w:r>
-        <w:rPr>
-          <w:rFonts w:ascii="Book Antiqua" w:hAnsi="Book Antiqua" w:cs="Book Antiqua"/>
-          <w:b/>
-          <w:bCs/>
-        </w:rPr>
-        <w:t xml:space="preserve"> (</w:t>
-      </w:r>
-      <w:r>
-        <w:rPr>
-          <w:rFonts w:ascii="Book Antiqua" w:hAnsi="Book Antiqua" w:cs="Book Antiqua"/>
-          <w:b/>
-          <w:bCs/>
-        </w:rPr>
-        <w:t>1 Year</w:t>
-      </w:r>
-      <w:r>
-        <w:rPr>
-          <w:rFonts w:ascii="Book Antiqua" w:hAnsi="Book Antiqua" w:cs="Book Antiqua"/>
-          <w:b/>
-          <w:bCs/>
-        </w:rPr>
-        <w:t xml:space="preserve"> 5 Month</w:t>
-      </w:r>
-      <w:r>
-        <w:rPr>
-          <w:rFonts w:ascii="Book Antiqua" w:hAnsi="Book Antiqua" w:cs="Book Antiqua"/>
-          <w:b/>
-          <w:bCs/>
-        </w:rPr>
-        <w:t>)</w:t>
-      </w:r>
-    </w:p>
-    <w:p>
-      <w:pPr>
-        <w:widowControl w:val="0"/>
-        <w:autoSpaceDE w:val="0"/>
-        <w:autoSpaceDN w:val="0"/>
-        <w:adjustRightInd w:val="0"/>
-        <w:spacing w:after="0" w:line="237" w:lineRule="auto"/>
-        <w:ind w:left="720"/>
-        <w:rPr>
-          <w:rFonts w:ascii="Times New Roman" w:hAnsi="Times New Roman" w:cs="Times New Roman"/>
-        </w:rPr>
-      </w:pPr>
-    </w:p>
-    <w:p>
-      <w:pPr>
-        <w:widowControl w:val="0"/>
-        <w:numPr>
-          <w:ilvl w:val="0"/>
-          <w:numId w:val="3"/>
-        </w:numPr>
-        <w:tabs>
-          <w:tab w:val="clear" w:pos="720"/>
-          <w:tab w:val="num" w:pos="1440"/>
-        </w:tabs>
-        <w:overflowPunct w:val="0"/>
-        <w:autoSpaceDE w:val="0"/>
-        <w:autoSpaceDN w:val="0"/>
-        <w:adjustRightInd w:val="0"/>
-        <w:spacing w:after="0" w:line="240" w:lineRule="auto"/>
-        <w:ind w:left="1440"/>
-        <w:jc w:val="both"/>
-        <w:rPr>
-          <w:rFonts w:ascii="Symbol" w:hAnsi="Symbol" w:cs="Symbol"/>
-        </w:rPr>
-      </w:pPr>
-      <w:r>
-        <w:rPr>
-          <w:rFonts w:ascii="Book Antiqua" w:hAnsi="Book Antiqua" w:cs="Book Antiqua"/>
-        </w:rPr>
-        <w:t xml:space="preserve">Worked as a </w:t>
-      </w:r>
-      <w:r>
-        <w:rPr>
-          <w:rFonts w:ascii="Book Antiqua" w:hAnsi="Book Antiqua" w:cs="Book Antiqua"/>
-        </w:rPr>
-        <w:t>lead developer</w:t>
-      </w:r>
-      <w:r>
-        <w:rPr>
-          <w:rFonts w:ascii="Book Antiqua" w:hAnsi="Book Antiqua" w:cs="Book Antiqua"/>
-        </w:rPr>
-        <w:t>-cum-</w:t>
-      </w:r>
-      <w:r>
-        <w:rPr>
-          <w:rFonts w:ascii="Book Antiqua" w:hAnsi="Book Antiqua" w:cs="Book Antiqua"/>
-        </w:rPr>
-        <w:t>coordinator between ITC Hotels,</w:t>
-      </w:r>
-      <w:r>
-        <w:rPr>
-          <w:rFonts w:ascii="Book Antiqua" w:hAnsi="Book Antiqua" w:cs="Book Antiqua"/>
-        </w:rPr>
-        <w:t xml:space="preserve"> ICF International</w:t>
-      </w:r>
-      <w:r>
-        <w:rPr>
-          <w:rFonts w:ascii="Book Antiqua" w:hAnsi="Book Antiqua" w:cs="Book Antiqua"/>
-        </w:rPr>
-        <w:t xml:space="preserve"> </w:t>
-      </w:r>
-      <w:r>
-        <w:rPr>
-          <w:rFonts w:ascii="Book Antiqua" w:hAnsi="Book Antiqua" w:cs="Book Antiqua"/>
-        </w:rPr>
-        <w:t xml:space="preserve">&amp; ITC </w:t>
-      </w:r>
-      <w:r>
-        <w:rPr>
-          <w:rFonts w:ascii="Book Antiqua" w:hAnsi="Book Antiqua" w:cs="Book Antiqua"/>
-        </w:rPr>
-        <w:t>InfoTech</w:t>
-      </w:r>
-      <w:r>
-        <w:rPr>
-          <w:rFonts w:ascii="Book Antiqua" w:hAnsi="Book Antiqua" w:cs="Book Antiqua"/>
-        </w:rPr>
-        <w:t>.</w:t>
-      </w:r>
-    </w:p>
-    <w:p>
-      <w:pPr>
-        <w:widowControl w:val="0"/>
-        <w:overflowPunct w:val="0"/>
-        <w:autoSpaceDE w:val="0"/>
-        <w:autoSpaceDN w:val="0"/>
-        <w:adjustRightInd w:val="0"/>
-        <w:spacing w:after="0" w:line="240" w:lineRule="auto"/>
-        <w:ind w:left="1440"/>
-        <w:jc w:val="both"/>
-        <w:rPr>
-          <w:rFonts w:ascii="Symbol" w:hAnsi="Symbol" w:cs="Symbol"/>
-        </w:rPr>
-      </w:pPr>
-    </w:p>
-    <w:p>
-      <w:pPr>
-        <w:widowControl w:val="0"/>
-        <w:numPr>
-          <w:ilvl w:val="0"/>
-          <w:numId w:val="3"/>
-        </w:numPr>
-        <w:tabs>
-          <w:tab w:val="clear" w:pos="720"/>
-          <w:tab w:val="num" w:pos="1440"/>
-        </w:tabs>
-        <w:overflowPunct w:val="0"/>
-        <w:autoSpaceDE w:val="0"/>
-        <w:autoSpaceDN w:val="0"/>
-        <w:adjustRightInd w:val="0"/>
-        <w:spacing w:after="0" w:line="240" w:lineRule="auto"/>
-        <w:ind w:left="1440"/>
-        <w:jc w:val="both"/>
-        <w:rPr>
-          <w:rFonts w:ascii="Symbol" w:hAnsi="Symbol" w:cs="Symbol"/>
-        </w:rPr>
-      </w:pPr>
-      <w:r>
-        <w:rPr>
-          <w:rFonts w:ascii="Book Antiqua" w:hAnsi="Book Antiqua" w:cs="Book Antiqua"/>
-        </w:rPr>
-        <w:t xml:space="preserve">Developed Adobe Experience Manager Components </w:t>
-      </w:r>
-      <w:r>
-        <w:rPr>
-          <w:rFonts w:ascii="Book Antiqua" w:hAnsi="Book Antiqua" w:cs="Book Antiqua"/>
-        </w:rPr>
-        <w:t xml:space="preserve">from responsive static website </w:t>
-      </w:r>
-      <w:r>
-        <w:rPr>
-          <w:rFonts w:ascii="Book Antiqua" w:hAnsi="Book Antiqua" w:cs="Book Antiqua"/>
-        </w:rPr>
-        <w:t xml:space="preserve">html </w:t>
-      </w:r>
-      <w:r>
-        <w:rPr>
-          <w:rFonts w:ascii="Book Antiqua" w:hAnsi="Book Antiqua" w:cs="Book Antiqua"/>
-        </w:rPr>
-        <w:t>page</w:t>
-      </w:r>
-      <w:r>
-        <w:rPr>
-          <w:rFonts w:ascii="Book Antiqua" w:hAnsi="Book Antiqua" w:cs="Book Antiqua"/>
-        </w:rPr>
-        <w:t>.</w:t>
-      </w:r>
-    </w:p>
-    <w:p>
-      <w:pPr>
-        <w:widowControl w:val="0"/>
-        <w:autoSpaceDE w:val="0"/>
-        <w:autoSpaceDN w:val="0"/>
-        <w:adjustRightInd w:val="0"/>
-        <w:spacing w:after="0" w:line="236" w:lineRule="exact"/>
-        <w:rPr>
-          <w:rFonts w:ascii="Symbol" w:hAnsi="Symbol" w:cs="Symbol"/>
-        </w:rPr>
-      </w:pPr>
-    </w:p>
-    <w:p>
-      <w:pPr>
-        <w:widowControl w:val="0"/>
-        <w:numPr>
-          <w:ilvl w:val="0"/>
-          <w:numId w:val="3"/>
-        </w:numPr>
-        <w:tabs>
-          <w:tab w:val="clear" w:pos="720"/>
-          <w:tab w:val="num" w:pos="1440"/>
-        </w:tabs>
-        <w:overflowPunct w:val="0"/>
-        <w:autoSpaceDE w:val="0"/>
-        <w:autoSpaceDN w:val="0"/>
-        <w:adjustRightInd w:val="0"/>
-        <w:spacing w:after="0" w:line="240" w:lineRule="auto"/>
-        <w:ind w:left="1440"/>
-        <w:jc w:val="both"/>
-        <w:rPr>
-          <w:rFonts w:ascii="Symbol" w:hAnsi="Symbol" w:cs="Symbol"/>
-        </w:rPr>
-      </w:pPr>
-      <w:r>
-        <w:rPr>
-          <w:rFonts w:ascii="Book Antiqua" w:hAnsi="Book Antiqua" w:cs="Book Antiqua"/>
-        </w:rPr>
-        <w:t xml:space="preserve">Integrated ITC Hotels </w:t>
-      </w:r>
-      <w:r>
-        <w:rPr>
-          <w:rFonts w:ascii="Book Antiqua" w:hAnsi="Book Antiqua" w:cs="Book Antiqua"/>
-        </w:rPr>
-        <w:t xml:space="preserve">Opera Reservation System </w:t>
-      </w:r>
-      <w:r>
-        <w:rPr>
-          <w:rFonts w:ascii="Book Antiqua" w:hAnsi="Book Antiqua" w:cs="Book Antiqua"/>
-        </w:rPr>
-        <w:t>&amp;</w:t>
-      </w:r>
-      <w:r>
-        <w:rPr>
-          <w:rFonts w:ascii="Book Antiqua" w:hAnsi="Book Antiqua" w:cs="Book Antiqua"/>
-        </w:rPr>
-        <w:t xml:space="preserve"> </w:t>
-      </w:r>
-      <w:bookmarkStart w:id="0" w:name="_GoBack"/>
-      <w:bookmarkEnd w:id="0"/>
-      <w:r>
-        <w:rPr>
-          <w:rFonts w:ascii="Book Antiqua" w:hAnsi="Book Antiqua" w:cs="Book Antiqua"/>
-        </w:rPr>
-        <w:t>Club</w:t>
-      </w:r>
-      <w:r>
-        <w:rPr>
-          <w:rFonts w:ascii="Book Antiqua" w:hAnsi="Book Antiqua" w:cs="Book Antiqua"/>
-        </w:rPr>
-        <w:t xml:space="preserve"> </w:t>
-      </w:r>
-      <w:r>
-        <w:rPr>
-          <w:rFonts w:ascii="Book Antiqua" w:hAnsi="Book Antiqua" w:cs="Book Antiqua"/>
-        </w:rPr>
-        <w:t>ITC Seibel loyalty system</w:t>
-      </w:r>
-      <w:r>
-        <w:rPr>
-          <w:rFonts w:ascii="Book Antiqua" w:hAnsi="Book Antiqua" w:cs="Book Antiqua"/>
-        </w:rPr>
-        <w:t xml:space="preserve"> </w:t>
-      </w:r>
-      <w:r>
-        <w:rPr>
-          <w:rFonts w:ascii="Book Antiqua" w:hAnsi="Book Antiqua" w:cs="Book Antiqua"/>
-        </w:rPr>
-        <w:t xml:space="preserve">with AEM for </w:t>
-      </w:r>
-      <w:r>
-        <w:rPr>
-          <w:rFonts w:ascii="Book Antiqua" w:hAnsi="Book Antiqua" w:cs="Book Antiqua"/>
-        </w:rPr>
-        <w:t>online booking with loyalty benefits.</w:t>
-      </w:r>
-    </w:p>
-    <w:p>
-      <w:pPr>
-        <w:widowControl w:val="0"/>
-        <w:overflowPunct w:val="0"/>
-        <w:autoSpaceDE w:val="0"/>
-        <w:autoSpaceDN w:val="0"/>
-        <w:adjustRightInd w:val="0"/>
-        <w:spacing w:after="0" w:line="240" w:lineRule="auto"/>
-        <w:jc w:val="both"/>
-        <w:rPr>
-          <w:rFonts w:ascii="Book Antiqua" w:hAnsi="Book Antiqua" w:cs="Symbol"/>
-        </w:rPr>
-      </w:pPr>
-    </w:p>
-    <w:p>
-      <w:pPr>
-        <w:widowControl w:val="0"/>
-        <w:numPr>
-          <w:ilvl w:val="0"/>
-          <w:numId w:val="3"/>
-        </w:numPr>
-        <w:tabs>
-          <w:tab w:val="clear" w:pos="720"/>
-          <w:tab w:val="num" w:pos="1440"/>
-        </w:tabs>
-        <w:overflowPunct w:val="0"/>
-        <w:autoSpaceDE w:val="0"/>
-        <w:autoSpaceDN w:val="0"/>
-        <w:adjustRightInd w:val="0"/>
-        <w:spacing w:after="0" w:line="240" w:lineRule="auto"/>
-        <w:ind w:left="1440"/>
-        <w:jc w:val="both"/>
-        <w:rPr>
-          <w:rFonts w:ascii="Book Antiqua" w:hAnsi="Book Antiqua" w:cs="Symbol"/>
-        </w:rPr>
-      </w:pPr>
-      <w:r>
-        <w:rPr>
-          <w:rFonts w:ascii="Book Antiqua" w:hAnsi="Book Antiqua" w:cs="Symbol"/>
-        </w:rPr>
-        <w:t xml:space="preserve">Configured </w:t>
-      </w:r>
-      <w:r>
-        <w:rPr>
-          <w:rFonts w:ascii="Book Antiqua" w:hAnsi="Book Antiqua" w:cs="Symbol"/>
-        </w:rPr>
-        <w:t>ITC Hotels</w:t>
-      </w:r>
-      <w:r>
-        <w:rPr>
-          <w:rFonts w:ascii="Book Antiqua" w:hAnsi="Book Antiqua" w:cs="Symbol"/>
-        </w:rPr>
-        <w:t>’</w:t>
-      </w:r>
-      <w:r>
-        <w:rPr>
-          <w:rFonts w:ascii="Book Antiqua" w:hAnsi="Book Antiqua" w:cs="Symbol"/>
-        </w:rPr>
-        <w:t xml:space="preserve"> Test, </w:t>
-      </w:r>
-      <w:r>
-        <w:rPr>
-          <w:rFonts w:ascii="Book Antiqua" w:hAnsi="Book Antiqua" w:cs="Symbol"/>
-        </w:rPr>
-        <w:t>QA, Pre</w:t>
-      </w:r>
-      <w:r>
-        <w:rPr>
-          <w:rFonts w:ascii="Book Antiqua" w:hAnsi="Book Antiqua" w:cs="Symbol"/>
-        </w:rPr>
-        <w:t xml:space="preserve"> Production &amp; Production </w:t>
-      </w:r>
-      <w:r>
-        <w:rPr>
-          <w:rFonts w:ascii="Book Antiqua" w:hAnsi="Book Antiqua" w:cs="Symbol"/>
-        </w:rPr>
-        <w:t>Environments</w:t>
-      </w:r>
-      <w:r>
-        <w:rPr>
-          <w:rFonts w:ascii="Book Antiqua" w:hAnsi="Book Antiqua" w:cs="Symbol"/>
-        </w:rPr>
-        <w:t>.</w:t>
-      </w:r>
-    </w:p>
-    <w:p>
-      <w:pPr>
-        <w:widowControl w:val="0"/>
-        <w:overflowPunct w:val="0"/>
-        <w:autoSpaceDE w:val="0"/>
-        <w:autoSpaceDN w:val="0"/>
-        <w:adjustRightInd w:val="0"/>
-        <w:spacing w:after="0" w:line="240" w:lineRule="auto"/>
-        <w:jc w:val="both"/>
-        <w:rPr>
-          <w:rFonts w:ascii="Book Antiqua" w:hAnsi="Book Antiqua" w:cs="Symbol"/>
-        </w:rPr>
-      </w:pPr>
-    </w:p>
-    <w:p>
-      <w:pPr>
-        <w:widowControl w:val="0"/>
-        <w:numPr>
-          <w:ilvl w:val="0"/>
-          <w:numId w:val="3"/>
-        </w:numPr>
-        <w:tabs>
-          <w:tab w:val="clear" w:pos="720"/>
-          <w:tab w:val="num" w:pos="1440"/>
-        </w:tabs>
-        <w:overflowPunct w:val="0"/>
-        <w:autoSpaceDE w:val="0"/>
-        <w:autoSpaceDN w:val="0"/>
-        <w:adjustRightInd w:val="0"/>
-        <w:spacing w:after="0" w:line="240" w:lineRule="auto"/>
-        <w:ind w:left="1440"/>
-        <w:jc w:val="both"/>
-        <w:rPr>
-          <w:rFonts w:ascii="Book Antiqua" w:hAnsi="Book Antiqua" w:cs="Symbol"/>
-        </w:rPr>
-      </w:pPr>
-      <w:r>
-        <w:rPr>
-          <w:rFonts w:ascii="Book Antiqua" w:hAnsi="Book Antiqua" w:cs="Symbol"/>
-        </w:rPr>
-        <w:t>Worked in Custom Components, OSGi Services &amp; bundles, Workflows, forms, Jackrabbit Oak API, CRX, JCR, and Apache Sling Service.</w:t>
-      </w:r>
-    </w:p>
-    <w:p>
-      <w:pPr>
-        <w:widowControl w:val="0"/>
-        <w:numPr>
-          <w:ilvl w:val="0"/>
-          <w:numId w:val="3"/>
-        </w:numPr>
-        <w:tabs>
-          <w:tab w:val="clear" w:pos="720"/>
-          <w:tab w:val="num" w:pos="1440"/>
-        </w:tabs>
-        <w:overflowPunct w:val="0"/>
-        <w:autoSpaceDE w:val="0"/>
-        <w:autoSpaceDN w:val="0"/>
-        <w:adjustRightInd w:val="0"/>
-        <w:spacing w:after="0" w:line="240" w:lineRule="auto"/>
-        <w:ind w:left="1440"/>
-        <w:jc w:val="both"/>
-        <w:rPr>
-          <w:rFonts w:ascii="Book Antiqua" w:hAnsi="Book Antiqua" w:cs="Symbol"/>
-        </w:rPr>
-      </w:pPr>
-      <w:r>
-        <w:rPr>
-          <w:rFonts w:ascii="Book Antiqua" w:hAnsi="Book Antiqua" w:cs="Symbol"/>
-        </w:rPr>
-        <w:lastRenderedPageBreak/>
-        <w:t xml:space="preserve">Configured </w:t>
-      </w:r>
-      <w:r>
-        <w:rPr>
-          <w:rFonts w:ascii="Book Antiqua" w:hAnsi="Book Antiqua" w:cs="Symbol"/>
-        </w:rPr>
-        <w:t xml:space="preserve">Replication agents, Dispatcher rules, </w:t>
-      </w:r>
-      <w:r>
-        <w:rPr>
-          <w:rFonts w:ascii="Book Antiqua" w:hAnsi="Book Antiqua" w:cs="Symbol"/>
-        </w:rPr>
-        <w:t xml:space="preserve">Caching, </w:t>
-      </w:r>
-      <w:r>
-        <w:rPr>
-          <w:rFonts w:ascii="Book Antiqua" w:hAnsi="Book Antiqua" w:cs="Symbol"/>
-        </w:rPr>
-        <w:t>load balancing</w:t>
-      </w:r>
-      <w:r>
-        <w:rPr>
-          <w:rFonts w:ascii="Book Antiqua" w:hAnsi="Book Antiqua" w:cs="Symbol"/>
-        </w:rPr>
-        <w:t xml:space="preserve">&amp; Continuous integration </w:t>
-      </w:r>
-      <w:r>
-        <w:rPr>
-          <w:rFonts w:ascii="Book Antiqua" w:hAnsi="Book Antiqua" w:cs="Symbol"/>
-        </w:rPr>
-        <w:t>via Jenkins.</w:t>
-      </w:r>
-    </w:p>
-    <w:p>
-      <w:pPr>
-        <w:pStyle w:val="ListParagraph"/>
-        <w:rPr>
-          <w:rFonts w:ascii="Book Antiqua" w:hAnsi="Book Antiqua" w:cs="Symbol"/>
-        </w:rPr>
-      </w:pPr>
-    </w:p>
-    <w:p>
-      <w:pPr>
-        <w:widowControl w:val="0"/>
-        <w:numPr>
-          <w:ilvl w:val="0"/>
-          <w:numId w:val="3"/>
-        </w:numPr>
-        <w:tabs>
-          <w:tab w:val="clear" w:pos="720"/>
-          <w:tab w:val="num" w:pos="1440"/>
-        </w:tabs>
-        <w:overflowPunct w:val="0"/>
-        <w:autoSpaceDE w:val="0"/>
-        <w:autoSpaceDN w:val="0"/>
-        <w:adjustRightInd w:val="0"/>
-        <w:spacing w:after="0" w:line="240" w:lineRule="auto"/>
-        <w:ind w:left="1440"/>
-        <w:jc w:val="both"/>
-        <w:rPr>
-          <w:rFonts w:ascii="Book Antiqua" w:hAnsi="Book Antiqua" w:cs="Symbol"/>
-        </w:rPr>
-      </w:pPr>
-      <w:r>
-        <w:rPr>
-          <w:rFonts w:ascii="Book Antiqua" w:hAnsi="Book Antiqua" w:cs="Symbol"/>
-        </w:rPr>
-        <w:t>For</w:t>
-      </w:r>
-      <w:r>
-        <w:rPr>
-          <w:rFonts w:ascii="Book Antiqua" w:hAnsi="Book Antiqua" w:cs="Symbol"/>
-        </w:rPr>
-        <w:t>med 4 member team, trained them &amp;</w:t>
-      </w:r>
-      <w:r>
-        <w:t xml:space="preserve"> </w:t>
-      </w:r>
-      <w:r>
-        <w:rPr>
-          <w:rFonts w:ascii="Book Antiqua" w:hAnsi="Book Antiqua" w:cs="Symbol"/>
-        </w:rPr>
-        <w:t>guided them to onboard in the project</w:t>
-      </w:r>
-      <w:r>
-        <w:rPr>
-          <w:rFonts w:ascii="Book Antiqua" w:hAnsi="Book Antiqua" w:cs="Symbol"/>
-        </w:rPr>
-        <w:t>.</w:t>
-      </w:r>
-    </w:p>
-    <w:p>
-      <w:pPr>
-        <w:pStyle w:val="ListParagraph"/>
-        <w:rPr>
-          <w:rFonts w:ascii="Book Antiqua" w:hAnsi="Book Antiqua" w:cs="Symbol"/>
-        </w:rPr>
-      </w:pPr>
-    </w:p>
-    <w:p>
-      <w:pPr>
-        <w:widowControl w:val="0"/>
         <w:autoSpaceDE w:val="0"/>
         <w:autoSpaceDN w:val="0"/>
         <w:adjustRightInd w:val="0"/>
@@ -3506,7 +3945,7 @@
         <w:rPr>
           <w:rFonts w:ascii="Book Antiqua" w:hAnsi="Book Antiqua" w:cs="Book Antiqua"/>
         </w:rPr>
-        <w:t xml:space="preserve">Jboss </w:t>
+        <w:t>Jboss</w:t>
       </w:r>
       <w:r>
         <w:rPr>
@@ -3570,6 +4009,30 @@
         <w:rPr>
           <w:rFonts w:ascii="Book Antiqua" w:hAnsi="Book Antiqua" w:cs="Book Antiqua"/>
         </w:rPr>
+        <w:t>,</w:t>
+      </w:r>
+      <w:r>
+        <w:rPr>
+          <w:rFonts w:ascii="Book Antiqua" w:hAnsi="Book Antiqua" w:cs="Book Antiqua"/>
+        </w:rPr>
+        <w:t xml:space="preserve"> </w:t>
+      </w:r>
+      <w:r>
+        <w:rPr>
+          <w:rFonts w:ascii="Book Antiqua" w:hAnsi="Book Antiqua" w:cs="Book Antiqua"/>
+        </w:rPr>
+        <w:t>N</w:t>
+      </w:r>
+      <w:r>
+        <w:rPr>
+          <w:rFonts w:ascii="Book Antiqua" w:hAnsi="Book Antiqua" w:cs="Book Antiqua"/>
+        </w:rPr>
+        <w:t>ginx</w:t>
+      </w:r>
+      <w:r>
+        <w:rPr>
+          <w:rFonts w:ascii="Book Antiqua" w:hAnsi="Book Antiqua" w:cs="Book Antiqua"/>
+        </w:rPr>
         <w:t>.</w:t>
       </w:r>
     </w:p>
@@ -3602,6 +4065,7 @@
           <w:b/>
           <w:bCs/>
         </w:rPr>
+        <w:lastRenderedPageBreak/>
         <w:t>SQL Database Engine</w:t>
       </w:r>
       <w:r>
@@ -3644,7 +4108,19 @@
         <w:rPr>
           <w:rFonts w:ascii="Book Antiqua" w:hAnsi="Book Antiqua" w:cs="Book Antiqua"/>
         </w:rPr>
-        <w:t xml:space="preserve"> Derby. </w:t>
+        <w:t xml:space="preserve"> Derby</w:t>
+      </w:r>
+      <w:r>
+        <w:rPr>
+          <w:rFonts w:ascii="Book Antiqua" w:hAnsi="Book Antiqua" w:cs="Book Antiqua"/>
+        </w:rPr>
+        <w:t>, Oracle</w:t>
+      </w:r>
+      <w:r>
+        <w:rPr>
+          <w:rFonts w:ascii="Book Antiqua" w:hAnsi="Book Antiqua" w:cs="Book Antiqua"/>
+        </w:rPr>
+        <w:t xml:space="preserve">. </w:t>
       </w:r>
     </w:p>
     <w:p>
@@ -3939,7 +4415,7 @@
         <w:rPr>
           <w:rFonts w:ascii="Book Antiqua" w:hAnsi="Book Antiqua" w:cs="Book Antiqua"/>
         </w:rPr>
-        <w:t>9739205055</w:t>
+        <w:t>9647593863</w:t>
       </w:r>
     </w:p>
     <w:p/>
@@ -4050,25 +4526,37 @@
         <w:rPr>
           <w:rFonts w:ascii="Book Antiqua" w:hAnsi="Book Antiqua" w:cs="Arial"/>
         </w:rPr>
-        <w:t xml:space="preserve"> 17</w:t>
+        <w:t xml:space="preserve"> </w:t>
       </w:r>
       <w:r>
         <w:rPr>
           <w:rFonts w:ascii="Book Antiqua" w:hAnsi="Book Antiqua" w:cs="Arial"/>
         </w:rPr>
+        <w:t>0</w:t>
+      </w:r>
+      <w:r>
+        <w:rPr>
+          <w:rFonts w:ascii="Book Antiqua" w:hAnsi="Book Antiqua" w:cs="Arial"/>
+        </w:rPr>
+        <w:t>9</w:t>
+      </w:r>
+      <w:r>
+        <w:rPr>
+          <w:rFonts w:ascii="Book Antiqua" w:hAnsi="Book Antiqua" w:cs="Arial"/>
+        </w:rPr>
         <w:t>/</w:t>
       </w:r>
       <w:r>
         <w:rPr>
           <w:rFonts w:ascii="Book Antiqua" w:hAnsi="Book Antiqua" w:cs="Arial"/>
         </w:rPr>
-        <w:t>10</w:t>
+        <w:t>02/201</w:t>
       </w:r>
       <w:r>
         <w:rPr>
           <w:rFonts w:ascii="Book Antiqua" w:hAnsi="Book Antiqua" w:cs="Arial"/>
         </w:rPr>
-        <w:t>/2016</w:t>
+        <w:t>8</w:t>
       </w:r>
     </w:p>
     <w:p>
@@ -4151,7 +4639,7 @@
     </w:p>
     <w:sectPr>
       <w:pgSz w:w="11907" w:h="16839" w:code="9"/>
-      <w:pgMar w:top="1440" w:right="1440" w:bottom="1276" w:left="1440" w:header="720" w:footer="720" w:gutter="0"/>
+      <w:pgMar w:top="1135" w:right="1440" w:bottom="1276" w:left="1440" w:header="720" w:footer="720" w:gutter="0"/>
       <w:pgBorders w:offsetFrom="page">
         <w:top w:val="thinThickSmallGap" w:sz="24" w:space="24" w:color="auto"/>
         <w:left w:val="thinThickSmallGap" w:sz="24" w:space="24" w:color="auto"/>
@@ -4166,8 +4654,8 @@
 </file>
 
 <file path=word/numbering.xml><?xml version="1.0" encoding="utf-8"?>
-<w:numbering xmlns:wpc="http://schemas.microsoft.com/office/word/2010/wordprocessingCanvas" xmlns:mc="http://schemas.openxmlformats.org/markup-compatibility/2006" xmlns:o="urn:schemas-microsoft-com:office:office" xmlns:r="http://schemas.openxmlformats.org/officeDocument/2006/relationships" xmlns:m="http://schemas.openxmlformats.org/officeDocument/2006/math" xmlns:v="urn:schemas-microsoft-com:vml" xmlns:wp14="http://schemas.microsoft.com/office/word/2010/wordprocessingDrawing" xmlns:wp="http://schemas.openxmlformats.org/drawingml/2006/wordprocessingDrawing" xmlns:w10="urn:schemas-microsoft-com:office:word" xmlns:w="http://schemas.openxmlformats.org/wordprocessingml/2006/main" xmlns:w14="http://schemas.microsoft.com/office/word/2010/wordml" xmlns:w15="http://schemas.microsoft.com/office/word/2012/wordml" xmlns:wpg="http://schemas.microsoft.com/office/word/2010/wordprocessingGroup" xmlns:wpi="http://schemas.microsoft.com/office/word/2010/wordprocessingInk" xmlns:wne="http://schemas.microsoft.com/office/word/2006/wordml" xmlns:wps="http://schemas.microsoft.com/office/word/2010/wordprocessingShape" mc:Ignorable="w14 w15 wp14">
-  <w:abstractNum w:abstractNumId="0">
+<w:numbering xmlns:wpc="http://schemas.microsoft.com/office/word/2010/wordprocessingCanvas" xmlns:cx="http://schemas.microsoft.com/office/drawing/2014/chartex" xmlns:cx1="http://schemas.microsoft.com/office/drawing/2015/9/8/chartex" xmlns:cx2="http://schemas.microsoft.com/office/drawing/2015/10/21/chartex" xmlns:cx3="http://schemas.microsoft.com/office/drawing/2016/5/9/chartex" xmlns:cx4="http://schemas.microsoft.com/office/drawing/2016/5/10/chartex" xmlns:cx5="http://schemas.microsoft.com/office/drawing/2016/5/11/chartex" xmlns:cx6="http://schemas.microsoft.com/office/drawing/2016/5/12/chartex" xmlns:cx7="http://schemas.microsoft.com/office/drawing/2016/5/13/chartex" xmlns:cx8="http://schemas.microsoft.com/office/drawing/2016/5/14/chartex" xmlns:mc="http://schemas.openxmlformats.org/markup-compatibility/2006" xmlns:aink="http://schemas.microsoft.com/office/drawing/2016/ink" xmlns:am3d="http://schemas.microsoft.com/office/drawing/2017/model3d" xmlns:o="urn:schemas-microsoft-com:office:office" xmlns:r="http://schemas.openxmlformats.org/officeDocument/2006/relationships" xmlns:m="http://schemas.openxmlformats.org/officeDocument/2006/math" xmlns:v="urn:schemas-microsoft-com:vml" xmlns:wp14="http://schemas.microsoft.com/office/word/2010/wordprocessingDrawing" xmlns:wp="http://schemas.openxmlformats.org/drawingml/2006/wordprocessingDrawing" xmlns:w10="urn:schemas-microsoft-com:office:word" xmlns:w="http://schemas.openxmlformats.org/wordprocessingml/2006/main" xmlns:w14="http://schemas.microsoft.com/office/word/2010/wordml" xmlns:w15="http://schemas.microsoft.com/office/word/2012/wordml" xmlns:w16cid="http://schemas.microsoft.com/office/word/2016/wordml/cid" xmlns:w16se="http://schemas.microsoft.com/office/word/2015/wordml/symex" xmlns:wpg="http://schemas.microsoft.com/office/word/2010/wordprocessingGroup" xmlns:wpi="http://schemas.microsoft.com/office/word/2010/wordprocessingInk" xmlns:wne="http://schemas.microsoft.com/office/word/2006/wordml" xmlns:wps="http://schemas.microsoft.com/office/word/2010/wordprocessingShape" mc:Ignorable="w14 w15 w16se w16cid wp14">
+  <w:abstractNum w:abstractNumId="0" w15:restartNumberingAfterBreak="0">
     <w:nsid w:val="00000029"/>
     <w:multiLevelType w:val="hybridMultilevel"/>
     <w:tmpl w:val="00004823"/>
@@ -4248,7 +4736,7 @@
       </w:pPr>
     </w:lvl>
   </w:abstractNum>
-  <w:abstractNum w:abstractNumId="1">
+  <w:abstractNum w:abstractNumId="1" w15:restartNumberingAfterBreak="0">
     <w:nsid w:val="00002CD6"/>
     <w:multiLevelType w:val="hybridMultilevel"/>
     <w:tmpl w:val="AA202F76"/>
@@ -4332,7 +4820,7 @@
       </w:pPr>
     </w:lvl>
   </w:abstractNum>
-  <w:abstractNum w:abstractNumId="2">
+  <w:abstractNum w:abstractNumId="2" w15:restartNumberingAfterBreak="0">
     <w:nsid w:val="00005F90"/>
     <w:multiLevelType w:val="hybridMultilevel"/>
     <w:tmpl w:val="00001649"/>
@@ -4413,7 +4901,7 @@
       </w:pPr>
     </w:lvl>
   </w:abstractNum>
-  <w:abstractNum w:abstractNumId="3">
+  <w:abstractNum w:abstractNumId="3" w15:restartNumberingAfterBreak="0">
     <w:nsid w:val="00006784"/>
     <w:multiLevelType w:val="hybridMultilevel"/>
     <w:tmpl w:val="119A9912"/>
@@ -4497,7 +4985,7 @@
       </w:pPr>
     </w:lvl>
   </w:abstractNum>
-  <w:abstractNum w:abstractNumId="4">
+  <w:abstractNum w:abstractNumId="4" w15:restartNumberingAfterBreak="0">
     <w:nsid w:val="13240925"/>
     <w:multiLevelType w:val="hybridMultilevel"/>
     <w:tmpl w:val="240C52D6"/>
@@ -4583,7 +5071,7 @@
       </w:pPr>
     </w:lvl>
   </w:abstractNum>
-  <w:abstractNum w:abstractNumId="5">
+  <w:abstractNum w:abstractNumId="5" w15:restartNumberingAfterBreak="0">
     <w:nsid w:val="2CB424C5"/>
     <w:multiLevelType w:val="hybridMultilevel"/>
     <w:tmpl w:val="88E67AFC"/>
@@ -4696,7 +5184,7 @@
       </w:rPr>
     </w:lvl>
   </w:abstractNum>
-  <w:abstractNum w:abstractNumId="6">
+  <w:abstractNum w:abstractNumId="6" w15:restartNumberingAfterBreak="0">
     <w:nsid w:val="2CF1458C"/>
     <w:multiLevelType w:val="hybridMultilevel"/>
     <w:tmpl w:val="882A30E8"/>
@@ -4840,7 +5328,7 @@
 </file>
 
 <file path=word/styles.xml><?xml version="1.0" encoding="utf-8"?>
-<w:styles xmlns:mc="http://schemas.openxmlformats.org/markup-compatibility/2006" xmlns:r="http://schemas.openxmlformats.org/officeDocument/2006/relationships" xmlns:w="http://schemas.openxmlformats.org/wordprocessingml/2006/main" xmlns:w14="http://schemas.microsoft.com/office/word/2010/wordml" xmlns:w15="http://schemas.microsoft.com/office/word/2012/wordml" mc:Ignorable="w14 w15">
+<w:styles xmlns:mc="http://schemas.openxmlformats.org/markup-compatibility/2006" xmlns:r="http://schemas.openxmlformats.org/officeDocument/2006/relationships" xmlns:w="http://schemas.openxmlformats.org/wordprocessingml/2006/main" xmlns:w14="http://schemas.microsoft.com/office/word/2010/wordml" xmlns:w15="http://schemas.microsoft.com/office/word/2012/wordml" xmlns:w16cid="http://schemas.microsoft.com/office/word/2016/wordml/cid" xmlns:w16se="http://schemas.microsoft.com/office/word/2015/wordml/symex" mc:Ignorable="w14 w15 w16se w16cid">
   <w:docDefaults>
     <w:rPrDefault>
       <w:rPr>
@@ -4856,7 +5344,7 @@
       </w:pPr>
     </w:pPrDefault>
   </w:docDefaults>
-  <w:latentStyles w:defLockedState="0" w:defUIPriority="99" w:defSemiHidden="0" w:defUnhideWhenUsed="0" w:defQFormat="0" w:count="371">
+  <w:latentStyles w:defLockedState="0" w:defUIPriority="99" w:defSemiHidden="0" w:defUnhideWhenUsed="0" w:defQFormat="0" w:count="375">
     <w:lsdException w:name="Normal" w:uiPriority="0" w:qFormat="1"/>
     <w:lsdException w:name="heading 1" w:uiPriority="9" w:qFormat="1"/>
     <w:lsdException w:name="heading 2" w:semiHidden="1" w:uiPriority="9" w:unhideWhenUsed="1" w:qFormat="1"/>
@@ -5011,7 +5499,7 @@
     <w:lsdException w:name="Table Web 2" w:semiHidden="1" w:unhideWhenUsed="1"/>
     <w:lsdException w:name="Table Web 3" w:semiHidden="1" w:unhideWhenUsed="1"/>
     <w:lsdException w:name="Balloon Text" w:semiHidden="1" w:unhideWhenUsed="1"/>
-    <w:lsdException w:name="Table Grid" w:uiPriority="59"/>
+    <w:lsdException w:name="Table Grid" w:semiHidden="1" w:uiPriority="59" w:unhideWhenUsed="1"/>
     <w:lsdException w:name="Table Theme" w:semiHidden="1" w:unhideWhenUsed="1"/>
     <w:lsdException w:name="Placeholder Text" w:semiHidden="1"/>
     <w:lsdException w:name="No Spacing" w:uiPriority="1" w:qFormat="1"/>
@@ -5228,6 +5716,10 @@
     <w:lsdException w:name="List Table 5 Dark Accent 6" w:uiPriority="50"/>
     <w:lsdException w:name="List Table 6 Colorful Accent 6" w:uiPriority="51"/>
     <w:lsdException w:name="List Table 7 Colorful Accent 6" w:uiPriority="52"/>
+    <w:lsdException w:name="Mention" w:semiHidden="1" w:unhideWhenUsed="1"/>
+    <w:lsdException w:name="Smart Hyperlink" w:semiHidden="1" w:unhideWhenUsed="1"/>
+    <w:lsdException w:name="Hashtag" w:semiHidden="1" w:unhideWhenUsed="1"/>
+    <w:lsdException w:name="Unresolved Mention" w:semiHidden="1" w:unhideWhenUsed="1"/>
   </w:latentStyles>
   <w:style w:type="paragraph" w:default="1" w:styleId="Normal">
     <w:name w:val="Normal"/>
@@ -5579,7 +6071,7 @@
 </file>
 
 <file path=customXml/itemProps1.xml><?xml version="1.0" encoding="utf-8"?>
-<ds:datastoreItem xmlns:ds="http://schemas.openxmlformats.org/officeDocument/2006/customXml" ds:itemID="{17CFEE6D-4DAD-4A69-ABEE-7B3F27D851EE}">
+<ds:datastoreItem xmlns:ds="http://schemas.openxmlformats.org/officeDocument/2006/customXml" ds:itemID="{5450DA7B-6AF5-43F9-913D-AC4346D3D3E5}">
   <ds:schemaRefs>
     <ds:schemaRef ds:uri="http://schemas.openxmlformats.org/officeDocument/2006/bibliography"/>
   </ds:schemaRefs>

</xml_diff>